<commit_message>
added final proposal doc
</commit_message>
<xml_diff>
--- a/Soil Moisture Prediction For Smart Irrigation Scheduling.docx
+++ b/Soil Moisture Prediction For Smart Irrigation Scheduling.docx
@@ -4,6 +4,397 @@
   <w:body>
     <w:p>
       <w:pPr>
+        <w:spacing w:after="0"/>
+        <w:rPr>
+          <w:b/>
+          <w:sz w:val="30"/>
+          <w:szCs w:val="30"/>
+        </w:rPr>
+      </w:pPr>
+      <w:r>
+        <w:rPr>
+          <w:b/>
+        </w:rPr>
+        <w:tab/>
+      </w:r>
+      <w:r>
+        <w:rPr>
+          <w:b/>
+          <w:sz w:val="30"/>
+          <w:szCs w:val="30"/>
+        </w:rPr>
+        <w:t xml:space="preserve">NATIONAL UNIVERSITY OF SCIENCE </w:t>
+      </w:r>
+      <w:r>
+        <w:rPr>
+          <w:b/>
+          <w:sz w:val="30"/>
+          <w:szCs w:val="30"/>
+        </w:rPr>
+        <w:t>AND TECHNOLOGY</w:t>
+      </w:r>
+    </w:p>
+    <w:p>
+      <w:pPr>
+        <w:spacing w:after="0"/>
+        <w:jc w:val="center"/>
+        <w:rPr>
+          <w:b/>
+          <w:sz w:val="28"/>
+          <w:szCs w:val="28"/>
+        </w:rPr>
+      </w:pPr>
+      <w:r>
+        <w:rPr>
+          <w:b/>
+          <w:noProof/>
+          <w:sz w:val="28"/>
+          <w:szCs w:val="28"/>
+        </w:rPr>
+        <w:drawing>
+          <wp:inline distT="0" distB="0" distL="0" distR="0" wp14:anchorId="23670887" wp14:editId="42BEDDB6">
+            <wp:extent cx="2547798" cy="2686050"/>
+            <wp:effectExtent l="0" t="0" r="5080" b="0"/>
+            <wp:docPr id="4" name="Picture 4"/>
+            <wp:cNvGraphicFramePr>
+              <a:graphicFrameLocks xmlns:a="http://schemas.openxmlformats.org/drawingml/2006/main" noChangeAspect="1"/>
+            </wp:cNvGraphicFramePr>
+            <a:graphic xmlns:a="http://schemas.openxmlformats.org/drawingml/2006/main">
+              <a:graphicData uri="http://schemas.openxmlformats.org/drawingml/2006/picture">
+                <pic:pic xmlns:pic="http://schemas.openxmlformats.org/drawingml/2006/picture">
+                  <pic:nvPicPr>
+                    <pic:cNvPr id="0" name="Picture 1"/>
+                    <pic:cNvPicPr>
+                      <a:picLocks noChangeAspect="1" noChangeArrowheads="1"/>
+                    </pic:cNvPicPr>
+                  </pic:nvPicPr>
+                  <pic:blipFill>
+                    <a:blip r:embed="rId8">
+                      <a:extLst>
+                        <a:ext uri="{28A0092B-C50C-407E-A947-70E740481C1C}">
+                          <a14:useLocalDpi xmlns:a14="http://schemas.microsoft.com/office/drawing/2010/main" val="0"/>
+                        </a:ext>
+                      </a:extLst>
+                    </a:blip>
+                    <a:srcRect/>
+                    <a:stretch>
+                      <a:fillRect/>
+                    </a:stretch>
+                  </pic:blipFill>
+                  <pic:spPr bwMode="auto">
+                    <a:xfrm>
+                      <a:off x="0" y="0"/>
+                      <a:ext cx="2584826" cy="2725087"/>
+                    </a:xfrm>
+                    <a:prstGeom prst="rect">
+                      <a:avLst/>
+                    </a:prstGeom>
+                    <a:noFill/>
+                    <a:ln>
+                      <a:noFill/>
+                    </a:ln>
+                  </pic:spPr>
+                </pic:pic>
+              </a:graphicData>
+            </a:graphic>
+          </wp:inline>
+        </w:drawing>
+      </w:r>
+    </w:p>
+    <w:p>
+      <w:pPr>
+        <w:spacing w:after="0"/>
+        <w:jc w:val="center"/>
+        <w:rPr>
+          <w:b/>
+          <w:sz w:val="36"/>
+          <w:szCs w:val="36"/>
+        </w:rPr>
+      </w:pPr>
+      <w:r>
+        <w:rPr>
+          <w:b/>
+          <w:sz w:val="36"/>
+          <w:szCs w:val="36"/>
+        </w:rPr>
+        <w:t>FACULTY OF INDUSTRIAL TECHNOLOGY</w:t>
+      </w:r>
+    </w:p>
+    <w:p>
+      <w:pPr>
+        <w:spacing w:after="0"/>
+        <w:jc w:val="center"/>
+        <w:rPr>
+          <w:b/>
+          <w:sz w:val="36"/>
+          <w:szCs w:val="36"/>
+        </w:rPr>
+      </w:pPr>
+    </w:p>
+    <w:p>
+      <w:pPr>
+        <w:spacing w:after="0"/>
+        <w:jc w:val="center"/>
+        <w:rPr>
+          <w:b/>
+          <w:sz w:val="31"/>
+          <w:szCs w:val="31"/>
+        </w:rPr>
+      </w:pPr>
+      <w:r>
+        <w:rPr>
+          <w:b/>
+          <w:sz w:val="31"/>
+          <w:szCs w:val="31"/>
+        </w:rPr>
+        <w:t xml:space="preserve">DEPARTMENT OF INDUSTRIAL AND MANUFACTURING </w:t>
+      </w:r>
+    </w:p>
+    <w:p>
+      <w:pPr>
+        <w:spacing w:after="0"/>
+        <w:jc w:val="center"/>
+        <w:rPr>
+          <w:b/>
+          <w:sz w:val="31"/>
+          <w:szCs w:val="31"/>
+        </w:rPr>
+      </w:pPr>
+      <w:r>
+        <w:rPr>
+          <w:b/>
+          <w:sz w:val="31"/>
+          <w:szCs w:val="31"/>
+        </w:rPr>
+        <w:t>ENGINEERING</w:t>
+      </w:r>
+    </w:p>
+    <w:p>
+      <w:pPr>
+        <w:spacing w:after="0"/>
+        <w:jc w:val="center"/>
+        <w:rPr>
+          <w:b/>
+          <w:sz w:val="31"/>
+          <w:szCs w:val="31"/>
+        </w:rPr>
+      </w:pPr>
+    </w:p>
+    <w:p>
+      <w:pPr>
+        <w:spacing w:after="0"/>
+        <w:jc w:val="center"/>
+        <w:rPr>
+          <w:b/>
+          <w:sz w:val="28"/>
+          <w:szCs w:val="28"/>
+        </w:rPr>
+      </w:pPr>
+    </w:p>
+    <w:p>
+      <w:pPr>
+        <w:spacing w:after="0"/>
+        <w:jc w:val="center"/>
+        <w:rPr>
+          <w:b/>
+          <w:sz w:val="28"/>
+          <w:szCs w:val="28"/>
+        </w:rPr>
+      </w:pPr>
+      <w:r>
+        <w:rPr>
+          <w:b/>
+          <w:sz w:val="28"/>
+          <w:szCs w:val="28"/>
+        </w:rPr>
+        <w:t>FINAL YEAR PROJECT [TIE5009]</w:t>
+      </w:r>
+    </w:p>
+    <w:p>
+      <w:pPr>
+        <w:spacing w:after="0"/>
+        <w:jc w:val="center"/>
+        <w:rPr>
+          <w:b/>
+          <w:sz w:val="28"/>
+          <w:szCs w:val="28"/>
+        </w:rPr>
+      </w:pPr>
+    </w:p>
+    <w:p>
+      <w:pPr>
+        <w:spacing w:after="0"/>
+        <w:jc w:val="center"/>
+        <w:rPr>
+          <w:b/>
+          <w:szCs w:val="24"/>
+        </w:rPr>
+      </w:pPr>
+    </w:p>
+    <w:p>
+      <w:pPr>
+        <w:spacing w:after="0"/>
+        <w:jc w:val="center"/>
+        <w:rPr>
+          <w:b/>
+          <w:iCs/>
+          <w:sz w:val="28"/>
+          <w:szCs w:val="28"/>
+        </w:rPr>
+      </w:pPr>
+      <w:r>
+        <w:rPr>
+          <w:b/>
+          <w:iCs/>
+          <w:sz w:val="28"/>
+          <w:szCs w:val="28"/>
+        </w:rPr>
+        <w:t>For</w:t>
+      </w:r>
+    </w:p>
+    <w:p>
+      <w:pPr>
+        <w:spacing w:after="0"/>
+        <w:jc w:val="center"/>
+        <w:rPr>
+          <w:b/>
+          <w:iCs/>
+          <w:szCs w:val="24"/>
+        </w:rPr>
+      </w:pPr>
+    </w:p>
+    <w:p>
+      <w:pPr>
+        <w:spacing w:after="0"/>
+        <w:jc w:val="center"/>
+        <w:rPr>
+          <w:b/>
+          <w:i/>
+          <w:sz w:val="28"/>
+          <w:szCs w:val="28"/>
+        </w:rPr>
+      </w:pPr>
+    </w:p>
+    <w:p>
+      <w:pPr>
+        <w:spacing w:after="0"/>
+        <w:jc w:val="center"/>
+        <w:rPr>
+          <w:b/>
+          <w:sz w:val="28"/>
+          <w:szCs w:val="28"/>
+        </w:rPr>
+      </w:pPr>
+      <w:r>
+        <w:rPr>
+          <w:b/>
+          <w:sz w:val="28"/>
+          <w:szCs w:val="28"/>
+        </w:rPr>
+        <w:t>TINASHE TANYARADZWA MABIKA (N01519975J</w:t>
+      </w:r>
+      <w:r>
+        <w:rPr>
+          <w:b/>
+          <w:sz w:val="28"/>
+          <w:szCs w:val="28"/>
+        </w:rPr>
+        <w:t>)</w:t>
+      </w:r>
+    </w:p>
+    <w:p>
+      <w:pPr>
+        <w:spacing w:after="0"/>
+        <w:jc w:val="center"/>
+        <w:rPr>
+          <w:b/>
+          <w:sz w:val="28"/>
+          <w:szCs w:val="28"/>
+        </w:rPr>
+      </w:pPr>
+    </w:p>
+    <w:p>
+      <w:pPr>
+        <w:spacing w:after="0"/>
+        <w:jc w:val="center"/>
+        <w:rPr>
+          <w:b/>
+          <w:bCs/>
+          <w:sz w:val="28"/>
+          <w:szCs w:val="28"/>
+        </w:rPr>
+      </w:pPr>
+    </w:p>
+    <w:p>
+      <w:pPr>
+        <w:spacing w:after="0"/>
+        <w:jc w:val="center"/>
+        <w:rPr>
+          <w:b/>
+          <w:bCs/>
+          <w:sz w:val="28"/>
+          <w:szCs w:val="24"/>
+        </w:rPr>
+      </w:pPr>
+      <w:r>
+        <w:rPr>
+          <w:b/>
+          <w:bCs/>
+          <w:sz w:val="28"/>
+          <w:szCs w:val="24"/>
+        </w:rPr>
+        <w:t>SOIL MOISTURE PREDICTION FOR SMART IRRIGATION SCHEDULING</w:t>
+      </w:r>
+    </w:p>
+    <w:p>
+      <w:pPr>
+        <w:spacing w:after="0"/>
+        <w:jc w:val="center"/>
+        <w:rPr>
+          <w:b/>
+          <w:bCs/>
+          <w:sz w:val="28"/>
+          <w:szCs w:val="24"/>
+        </w:rPr>
+      </w:pPr>
+    </w:p>
+    <w:p>
+      <w:pPr>
+        <w:spacing w:after="0"/>
+        <w:jc w:val="center"/>
+        <w:rPr>
+          <w:b/>
+          <w:sz w:val="28"/>
+          <w:szCs w:val="28"/>
+        </w:rPr>
+      </w:pPr>
+    </w:p>
+    <w:p>
+      <w:pPr>
+        <w:spacing w:after="0"/>
+        <w:jc w:val="center"/>
+        <w:rPr>
+          <w:b/>
+          <w:szCs w:val="24"/>
+        </w:rPr>
+      </w:pPr>
+      <w:r>
+        <w:rPr>
+          <w:b/>
+          <w:szCs w:val="24"/>
+        </w:rPr>
+        <w:t>SUPERVISOR:</w:t>
+      </w:r>
+      <w:r>
+        <w:rPr>
+          <w:b/>
+          <w:szCs w:val="24"/>
+        </w:rPr>
+        <w:t xml:space="preserve"> </w:t>
+      </w:r>
+    </w:p>
+    <w:p>
+      <w:pPr>
         <w:spacing w:after="4889" w:line="360" w:lineRule="auto"/>
         <w:ind w:left="0" w:firstLine="0"/>
         <w:jc w:val="left"/>
@@ -12,7 +403,6 @@
         <w:rPr>
           <w:b/>
         </w:rPr>
-        <w:tab/>
         <w:t xml:space="preserve"> </w:t>
       </w:r>
     </w:p>
@@ -23,6 +413,7 @@
         <w:jc w:val="left"/>
       </w:pPr>
       <w:r>
+        <w:lastRenderedPageBreak/>
         <w:t xml:space="preserve">  </w:t>
       </w:r>
     </w:p>
@@ -30,12 +421,12 @@
       <w:pPr>
         <w:spacing w:line="360" w:lineRule="auto"/>
         <w:sectPr>
-          <w:headerReference w:type="even" r:id="rId8"/>
-          <w:headerReference w:type="default" r:id="rId9"/>
-          <w:footerReference w:type="even" r:id="rId10"/>
-          <w:footerReference w:type="default" r:id="rId11"/>
-          <w:headerReference w:type="first" r:id="rId12"/>
-          <w:footerReference w:type="first" r:id="rId13"/>
+          <w:headerReference w:type="even" r:id="rId9"/>
+          <w:headerReference w:type="default" r:id="rId10"/>
+          <w:footerReference w:type="even" r:id="rId11"/>
+          <w:footerReference w:type="default" r:id="rId12"/>
+          <w:headerReference w:type="first" r:id="rId13"/>
+          <w:footerReference w:type="first" r:id="rId14"/>
           <w:pgSz w:w="12240" w:h="15840"/>
           <w:pgMar w:top="456" w:right="1830" w:bottom="466" w:left="1872" w:header="720" w:footer="720" w:gutter="0"/>
           <w:cols w:space="720"/>
@@ -49,6 +440,7 @@
         <w:ind w:left="27" w:right="19"/>
       </w:pPr>
       <w:bookmarkStart w:id="0" w:name="_Toc21676355"/>
+      <w:bookmarkStart w:id="1" w:name="_GoBack"/>
       <w:r>
         <w:lastRenderedPageBreak/>
         <w:t>DECLARATION</w:t>
@@ -255,20 +647,6 @@
     </w:p>
     <w:p>
       <w:pPr>
-        <w:spacing w:after="393" w:line="360" w:lineRule="auto"/>
-        <w:ind w:left="2717"/>
-        <w:jc w:val="left"/>
-      </w:pPr>
-      <w:r>
-        <w:rPr>
-          <w:b/>
-        </w:rPr>
-        <w:lastRenderedPageBreak/>
-        <w:t xml:space="preserve"> PLACE NAME </w:t>
-      </w:r>
-    </w:p>
-    <w:p>
-      <w:pPr>
         <w:tabs>
           <w:tab w:val="center" w:pos="6960"/>
         </w:tabs>
@@ -280,6 +658,7 @@
         <w:rPr>
           <w:b/>
         </w:rPr>
+        <w:lastRenderedPageBreak/>
         <w:t>DATE: ..............................................................</w:t>
       </w:r>
       <w:r>
@@ -311,11 +690,11 @@
         <w:ind w:left="3192" w:right="0"/>
         <w:jc w:val="left"/>
       </w:pPr>
-      <w:bookmarkStart w:id="1" w:name="_Toc21676356"/>
+      <w:bookmarkStart w:id="2" w:name="_Toc21676356"/>
       <w:r>
         <w:t>DEDICATIONS</w:t>
       </w:r>
-      <w:bookmarkEnd w:id="1"/>
+      <w:bookmarkEnd w:id="2"/>
       <w:r>
         <w:t xml:space="preserve"> </w:t>
       </w:r>
@@ -368,12 +747,12 @@
         <w:spacing w:line="360" w:lineRule="auto"/>
         <w:ind w:left="27" w:right="25"/>
       </w:pPr>
-      <w:bookmarkStart w:id="2" w:name="_Toc21676357"/>
+      <w:bookmarkStart w:id="3" w:name="_Toc21676357"/>
       <w:r>
         <w:lastRenderedPageBreak/>
         <w:t>ACKNOWLEDGEMENTS</w:t>
       </w:r>
-      <w:bookmarkEnd w:id="2"/>
+      <w:bookmarkEnd w:id="3"/>
       <w:r>
         <w:t xml:space="preserve"> </w:t>
       </w:r>
@@ -516,12 +895,12 @@
         <w:spacing w:line="360" w:lineRule="auto"/>
         <w:ind w:left="27" w:right="21"/>
       </w:pPr>
-      <w:bookmarkStart w:id="3" w:name="_Toc21676358"/>
+      <w:bookmarkStart w:id="4" w:name="_Toc21676358"/>
       <w:r>
         <w:lastRenderedPageBreak/>
         <w:t>ABSTRACT</w:t>
       </w:r>
-      <w:bookmarkEnd w:id="3"/>
+      <w:bookmarkEnd w:id="4"/>
       <w:r>
         <w:t xml:space="preserve"> </w:t>
       </w:r>
@@ -1042,17 +1421,7 @@
           <w:sz w:val="24"/>
           <w:szCs w:val="24"/>
         </w:rPr>
-        <w:t>This data is also relayed</w:t>
-      </w:r>
-      <w:r>
-        <w:rPr>
-          <w:rStyle w:val="fontstyle01"/>
-          <w:rFonts w:ascii="Times New Roman" w:hAnsi="Times New Roman"/>
-          <w:b w:val="0"/>
-          <w:sz w:val="24"/>
-          <w:szCs w:val="24"/>
-        </w:rPr>
-        <w:t xml:space="preserve"> to a</w:t>
+        <w:t>This data is also relayed to a</w:t>
       </w:r>
       <w:r>
         <w:rPr>
@@ -1070,47 +1439,7 @@
           <w:sz w:val="24"/>
           <w:szCs w:val="24"/>
         </w:rPr>
-        <w:t>web application</w:t>
-      </w:r>
-      <w:r>
-        <w:rPr>
-          <w:rStyle w:val="fontstyle01"/>
-          <w:rFonts w:ascii="Times New Roman" w:hAnsi="Times New Roman"/>
-          <w:b w:val="0"/>
-          <w:sz w:val="24"/>
-          <w:szCs w:val="24"/>
-        </w:rPr>
-        <w:t xml:space="preserve"> where it can provide valuable information to any </w:t>
-      </w:r>
-      <w:r>
-        <w:rPr>
-          <w:rStyle w:val="fontstyle01"/>
-          <w:rFonts w:ascii="Times New Roman" w:hAnsi="Times New Roman"/>
-          <w:b w:val="0"/>
-          <w:sz w:val="24"/>
-          <w:szCs w:val="24"/>
-        </w:rPr>
-        <w:t>operator</w:t>
-      </w:r>
-      <w:r>
-        <w:rPr>
-          <w:rStyle w:val="fontstyle01"/>
-          <w:rFonts w:ascii="Times New Roman" w:hAnsi="Times New Roman"/>
-          <w:b w:val="0"/>
-          <w:sz w:val="24"/>
-          <w:szCs w:val="24"/>
-        </w:rPr>
-        <w:t xml:space="preserve"> concerned</w:t>
-      </w:r>
-      <w:r>
-        <w:rPr>
-          <w:rStyle w:val="fontstyle01"/>
-          <w:rFonts w:ascii="Times New Roman" w:hAnsi="Times New Roman"/>
-          <w:b w:val="0"/>
-          <w:sz w:val="24"/>
-          <w:szCs w:val="24"/>
-        </w:rPr>
-        <w:t xml:space="preserve"> and can remotely control the irrigation processes.</w:t>
+        <w:t>web application where it can provide valuable information to any operator concerned and can remotely control the irrigation processes.</w:t>
       </w:r>
     </w:p>
     <w:p>
@@ -1251,27 +1580,7 @@
           <w:sz w:val="24"/>
           <w:szCs w:val="24"/>
         </w:rPr>
-        <w:t xml:space="preserve"> The </w:t>
-      </w:r>
-      <w:r>
-        <w:rPr>
-          <w:rStyle w:val="fontstyle01"/>
-          <w:rFonts w:ascii="Times New Roman" w:hAnsi="Times New Roman"/>
-          <w:b w:val="0"/>
-          <w:sz w:val="24"/>
-          <w:szCs w:val="24"/>
-        </w:rPr>
-        <w:t>dynamic neural network</w:t>
-      </w:r>
-      <w:r>
-        <w:rPr>
-          <w:rStyle w:val="fontstyle01"/>
-          <w:rFonts w:ascii="Times New Roman" w:hAnsi="Times New Roman"/>
-          <w:b w:val="0"/>
-          <w:sz w:val="24"/>
-          <w:szCs w:val="24"/>
-        </w:rPr>
-        <w:t xml:space="preserve"> is made from MATLAB neural network toolkit.</w:t>
+        <w:t xml:space="preserve"> The dynamic neural network is made from MATLAB neural network toolkit.</w:t>
       </w:r>
     </w:p>
     <w:p>
@@ -1310,6 +1619,7 @@
         </w:rPr>
       </w:pPr>
     </w:p>
+    <w:bookmarkEnd w:id="1"/>
     <w:p>
       <w:pPr>
         <w:spacing w:line="360" w:lineRule="auto"/>
@@ -1348,7 +1658,7 @@
         <w:t xml:space="preserve"> </w:t>
       </w:r>
     </w:p>
-    <w:bookmarkStart w:id="4" w:name="_Toc21676359" w:displacedByCustomXml="next"/>
+    <w:bookmarkStart w:id="5" w:name="_Toc21676359" w:displacedByCustomXml="next"/>
     <w:sdt>
       <w:sdtPr>
         <w:rPr>
@@ -1371,7 +1681,7 @@
           <w:r>
             <w:t>TABLE OF CONTENTS</w:t>
           </w:r>
-          <w:bookmarkEnd w:id="4"/>
+          <w:bookmarkEnd w:id="5"/>
           <w:r>
             <w:t xml:space="preserve"> </w:t>
           </w:r>
@@ -2710,12 +3020,12 @@
       <w:pPr>
         <w:spacing w:line="360" w:lineRule="auto"/>
         <w:sectPr>
-          <w:headerReference w:type="even" r:id="rId14"/>
-          <w:headerReference w:type="default" r:id="rId15"/>
-          <w:footerReference w:type="even" r:id="rId16"/>
-          <w:footerReference w:type="default" r:id="rId17"/>
-          <w:headerReference w:type="first" r:id="rId18"/>
-          <w:footerReference w:type="first" r:id="rId19"/>
+          <w:headerReference w:type="even" r:id="rId15"/>
+          <w:headerReference w:type="default" r:id="rId16"/>
+          <w:footerReference w:type="even" r:id="rId17"/>
+          <w:footerReference w:type="default" r:id="rId18"/>
+          <w:headerReference w:type="first" r:id="rId19"/>
+          <w:footerReference w:type="first" r:id="rId20"/>
           <w:pgSz w:w="12240" w:h="15840"/>
           <w:pgMar w:top="1363" w:right="1878" w:bottom="1521" w:left="1872" w:header="599" w:footer="695" w:gutter="0"/>
           <w:pgNumType w:fmt="lowerRoman" w:start="2"/>
@@ -2725,12 +3035,524 @@
     </w:p>
     <w:p>
       <w:pPr>
+        <w:pStyle w:val="Heading1"/>
+      </w:pPr>
+      <w:r>
+        <w:lastRenderedPageBreak/>
+        <w:t xml:space="preserve"> </w:t>
+      </w:r>
+      <w:r>
+        <w:t>LIST OF FIGURES</w:t>
+      </w:r>
+    </w:p>
+    <w:p>
+      <w:pPr>
+        <w:pStyle w:val="Heading1"/>
+        <w:rPr>
+          <w:noProof/>
+        </w:rPr>
+      </w:pPr>
+      <w:r>
+        <w:fldChar w:fldCharType="begin"/>
+      </w:r>
+      <w:r>
+        <w:instrText xml:space="preserve"> TOC \h \z \c "Figure" </w:instrText>
+      </w:r>
+      <w:r>
+        <w:fldChar w:fldCharType="separate"/>
+      </w:r>
+    </w:p>
+    <w:p>
+      <w:pPr>
+        <w:pStyle w:val="TableofFigures"/>
+        <w:tabs>
+          <w:tab w:val="right" w:leader="dot" w:pos="8464"/>
+        </w:tabs>
+        <w:rPr>
+          <w:rFonts w:asciiTheme="minorHAnsi" w:eastAsiaTheme="minorEastAsia" w:hAnsiTheme="minorHAnsi" w:cstheme="minorBidi"/>
+          <w:noProof/>
+          <w:color w:val="auto"/>
+          <w:sz w:val="22"/>
+        </w:rPr>
+      </w:pPr>
+      <w:hyperlink w:anchor="_Toc21939508" w:history="1">
+        <w:r>
+          <w:rPr>
+            <w:rStyle w:val="Hyperlink"/>
+            <w:b/>
+            <w:noProof/>
+          </w:rPr>
+          <w:t>Figure 1.1. Picture showing over irrigated land</w:t>
+        </w:r>
+        <w:r>
+          <w:rPr>
+            <w:noProof/>
+            <w:webHidden/>
+          </w:rPr>
+          <w:tab/>
+        </w:r>
+        <w:r>
+          <w:rPr>
+            <w:noProof/>
+            <w:webHidden/>
+          </w:rPr>
+          <w:fldChar w:fldCharType="begin"/>
+        </w:r>
+        <w:r>
+          <w:rPr>
+            <w:noProof/>
+            <w:webHidden/>
+          </w:rPr>
+          <w:instrText xml:space="preserve"> PAGEREF _Toc21939508 \h </w:instrText>
+        </w:r>
+        <w:r>
+          <w:rPr>
+            <w:noProof/>
+            <w:webHidden/>
+          </w:rPr>
+        </w:r>
+        <w:r>
+          <w:rPr>
+            <w:noProof/>
+            <w:webHidden/>
+          </w:rPr>
+          <w:fldChar w:fldCharType="separate"/>
+        </w:r>
+        <w:r>
+          <w:rPr>
+            <w:noProof/>
+            <w:webHidden/>
+          </w:rPr>
+          <w:t>10</w:t>
+        </w:r>
+        <w:r>
+          <w:rPr>
+            <w:noProof/>
+            <w:webHidden/>
+          </w:rPr>
+          <w:fldChar w:fldCharType="end"/>
+        </w:r>
+      </w:hyperlink>
+    </w:p>
+    <w:p>
+      <w:pPr>
+        <w:pStyle w:val="TableofFigures"/>
+        <w:tabs>
+          <w:tab w:val="right" w:leader="dot" w:pos="8464"/>
+        </w:tabs>
+        <w:rPr>
+          <w:rFonts w:asciiTheme="minorHAnsi" w:eastAsiaTheme="minorEastAsia" w:hAnsiTheme="minorHAnsi" w:cstheme="minorBidi"/>
+          <w:noProof/>
+          <w:color w:val="auto"/>
+          <w:sz w:val="22"/>
+        </w:rPr>
+      </w:pPr>
+      <w:hyperlink w:anchor="_Toc21939509" w:history="1">
+        <w:r>
+          <w:rPr>
+            <w:rStyle w:val="Hyperlink"/>
+            <w:b/>
+            <w:noProof/>
+          </w:rPr>
+          <w:t>Figure 1.2</w:t>
+        </w:r>
+        <w:r>
+          <w:rPr>
+            <w:rStyle w:val="Hyperlink"/>
+            <w:noProof/>
+          </w:rPr>
+          <w:t xml:space="preserve"> </w:t>
+        </w:r>
+        <w:r>
+          <w:rPr>
+            <w:rStyle w:val="Hyperlink"/>
+            <w:b/>
+            <w:noProof/>
+          </w:rPr>
+          <w:t>The Design and Development model.</w:t>
+        </w:r>
+        <w:r>
+          <w:rPr>
+            <w:noProof/>
+            <w:webHidden/>
+          </w:rPr>
+          <w:tab/>
+        </w:r>
+        <w:r>
+          <w:rPr>
+            <w:noProof/>
+            <w:webHidden/>
+          </w:rPr>
+          <w:fldChar w:fldCharType="begin"/>
+        </w:r>
+        <w:r>
+          <w:rPr>
+            <w:noProof/>
+            <w:webHidden/>
+          </w:rPr>
+          <w:instrText xml:space="preserve"> PAGEREF _Toc21939509 \h </w:instrText>
+        </w:r>
+        <w:r>
+          <w:rPr>
+            <w:noProof/>
+            <w:webHidden/>
+          </w:rPr>
+        </w:r>
+        <w:r>
+          <w:rPr>
+            <w:noProof/>
+            <w:webHidden/>
+          </w:rPr>
+          <w:fldChar w:fldCharType="separate"/>
+        </w:r>
+        <w:r>
+          <w:rPr>
+            <w:noProof/>
+            <w:webHidden/>
+          </w:rPr>
+          <w:t>13</w:t>
+        </w:r>
+        <w:r>
+          <w:rPr>
+            <w:noProof/>
+            <w:webHidden/>
+          </w:rPr>
+          <w:fldChar w:fldCharType="end"/>
+        </w:r>
+      </w:hyperlink>
+    </w:p>
+    <w:p>
+      <w:pPr>
         <w:spacing w:after="289" w:line="360" w:lineRule="auto"/>
         <w:ind w:left="0" w:firstLine="0"/>
         <w:jc w:val="left"/>
       </w:pPr>
       <w:r>
+        <w:fldChar w:fldCharType="end"/>
+      </w:r>
+    </w:p>
+    <w:p>
+      <w:pPr>
+        <w:spacing w:after="289" w:line="360" w:lineRule="auto"/>
+        <w:ind w:left="0" w:firstLine="0"/>
+        <w:jc w:val="left"/>
+      </w:pPr>
+      <w:r>
+        <w:t xml:space="preserve"> </w:t>
+      </w:r>
+    </w:p>
+    <w:p>
+      <w:pPr>
+        <w:spacing w:after="293" w:line="360" w:lineRule="auto"/>
+        <w:ind w:left="0" w:firstLine="0"/>
+        <w:jc w:val="left"/>
+      </w:pPr>
+      <w:r>
+        <w:rPr>
+          <w:rFonts w:eastAsia="Calibri"/>
+          <w:sz w:val="21"/>
+        </w:rPr>
+        <w:t xml:space="preserve"> </w:t>
+      </w:r>
+    </w:p>
+    <w:p>
+      <w:pPr>
+        <w:spacing w:after="293" w:line="360" w:lineRule="auto"/>
+        <w:ind w:left="0" w:firstLine="0"/>
+        <w:jc w:val="left"/>
+      </w:pPr>
+      <w:r>
+        <w:rPr>
+          <w:rFonts w:eastAsia="Calibri"/>
+          <w:sz w:val="21"/>
+        </w:rPr>
+        <w:t xml:space="preserve"> </w:t>
+      </w:r>
+    </w:p>
+    <w:p>
+      <w:pPr>
+        <w:spacing w:after="293" w:line="360" w:lineRule="auto"/>
+        <w:ind w:left="0" w:firstLine="0"/>
+        <w:jc w:val="left"/>
+      </w:pPr>
+      <w:r>
+        <w:rPr>
+          <w:rFonts w:eastAsia="Calibri"/>
+          <w:sz w:val="21"/>
+        </w:rPr>
+        <w:t xml:space="preserve"> </w:t>
+      </w:r>
+    </w:p>
+    <w:p>
+      <w:pPr>
+        <w:spacing w:after="293" w:line="360" w:lineRule="auto"/>
+        <w:ind w:left="0" w:firstLine="0"/>
+        <w:jc w:val="left"/>
+      </w:pPr>
+      <w:r>
+        <w:rPr>
+          <w:rFonts w:eastAsia="Calibri"/>
+          <w:sz w:val="21"/>
+        </w:rPr>
+        <w:t xml:space="preserve"> </w:t>
+      </w:r>
+    </w:p>
+    <w:p>
+      <w:pPr>
+        <w:spacing w:after="293" w:line="360" w:lineRule="auto"/>
+        <w:ind w:left="0" w:firstLine="0"/>
+        <w:jc w:val="left"/>
+      </w:pPr>
+      <w:r>
+        <w:rPr>
+          <w:rFonts w:eastAsia="Calibri"/>
+          <w:sz w:val="21"/>
+        </w:rPr>
+        <w:t xml:space="preserve"> </w:t>
+      </w:r>
+    </w:p>
+    <w:p>
+      <w:pPr>
+        <w:spacing w:after="293" w:line="360" w:lineRule="auto"/>
+        <w:ind w:left="0" w:firstLine="0"/>
+        <w:jc w:val="left"/>
+      </w:pPr>
+      <w:r>
+        <w:rPr>
+          <w:rFonts w:eastAsia="Calibri"/>
+          <w:sz w:val="21"/>
+        </w:rPr>
+        <w:t xml:space="preserve"> </w:t>
+      </w:r>
+    </w:p>
+    <w:p>
+      <w:pPr>
+        <w:spacing w:after="298" w:line="360" w:lineRule="auto"/>
+        <w:ind w:left="0" w:firstLine="0"/>
+        <w:jc w:val="left"/>
+      </w:pPr>
+      <w:r>
+        <w:rPr>
+          <w:rFonts w:eastAsia="Calibri"/>
+          <w:sz w:val="21"/>
+        </w:rPr>
+        <w:t xml:space="preserve"> </w:t>
+      </w:r>
+    </w:p>
+    <w:p>
+      <w:pPr>
+        <w:spacing w:after="288" w:line="360" w:lineRule="auto"/>
+        <w:ind w:left="0" w:firstLine="0"/>
+        <w:jc w:val="left"/>
+      </w:pPr>
+      <w:r>
+        <w:rPr>
+          <w:rFonts w:eastAsia="Calibri"/>
+          <w:sz w:val="21"/>
+        </w:rPr>
+        <w:t xml:space="preserve"> </w:t>
+      </w:r>
+    </w:p>
+    <w:p>
+      <w:pPr>
+        <w:spacing w:after="298" w:line="360" w:lineRule="auto"/>
+        <w:ind w:left="0" w:firstLine="0"/>
+        <w:jc w:val="left"/>
+      </w:pPr>
+      <w:r>
+        <w:rPr>
+          <w:rFonts w:eastAsia="Calibri"/>
+          <w:sz w:val="21"/>
+        </w:rPr>
+        <w:t xml:space="preserve"> </w:t>
+      </w:r>
+    </w:p>
+    <w:p>
+      <w:pPr>
+        <w:spacing w:after="288" w:line="360" w:lineRule="auto"/>
+        <w:ind w:left="0" w:firstLine="0"/>
+        <w:jc w:val="left"/>
+      </w:pPr>
+      <w:r>
+        <w:rPr>
+          <w:rFonts w:eastAsia="Calibri"/>
+          <w:sz w:val="21"/>
+        </w:rPr>
+        <w:t xml:space="preserve"> </w:t>
+      </w:r>
+    </w:p>
+    <w:p>
+      <w:pPr>
+        <w:spacing w:after="298" w:line="360" w:lineRule="auto"/>
+        <w:ind w:left="0" w:firstLine="0"/>
+        <w:jc w:val="left"/>
+      </w:pPr>
+      <w:r>
+        <w:rPr>
+          <w:rFonts w:eastAsia="Calibri"/>
+          <w:sz w:val="21"/>
+        </w:rPr>
+        <w:t xml:space="preserve"> </w:t>
+      </w:r>
+    </w:p>
+    <w:p>
+      <w:pPr>
+        <w:spacing w:after="288" w:line="360" w:lineRule="auto"/>
+        <w:ind w:left="0" w:firstLine="0"/>
+        <w:jc w:val="left"/>
+      </w:pPr>
+      <w:r>
+        <w:rPr>
+          <w:rFonts w:eastAsia="Calibri"/>
+          <w:sz w:val="21"/>
+        </w:rPr>
+        <w:t xml:space="preserve"> </w:t>
+      </w:r>
+    </w:p>
+    <w:p>
+      <w:pPr>
+        <w:spacing w:after="298" w:line="360" w:lineRule="auto"/>
+        <w:ind w:left="0" w:firstLine="0"/>
+        <w:jc w:val="left"/>
+        <w:rPr>
+          <w:rFonts w:eastAsia="Calibri"/>
+          <w:sz w:val="21"/>
+        </w:rPr>
+      </w:pPr>
+      <w:r>
+        <w:rPr>
+          <w:rFonts w:eastAsia="Calibri"/>
+          <w:sz w:val="21"/>
+        </w:rPr>
+        <w:t xml:space="preserve"> </w:t>
+      </w:r>
+      <w:bookmarkStart w:id="6" w:name="_Toc21676361"/>
+    </w:p>
+    <w:p>
+      <w:pPr>
+        <w:spacing w:after="298" w:line="360" w:lineRule="auto"/>
+        <w:ind w:left="0" w:firstLine="0"/>
+        <w:jc w:val="left"/>
+        <w:rPr>
+          <w:rFonts w:eastAsia="Calibri"/>
+          <w:sz w:val="21"/>
+        </w:rPr>
+      </w:pPr>
+    </w:p>
+    <w:p>
+      <w:pPr>
+        <w:spacing w:after="298" w:line="360" w:lineRule="auto"/>
+        <w:ind w:left="0" w:firstLine="0"/>
+        <w:jc w:val="left"/>
+      </w:pPr>
+    </w:p>
+    <w:p>
+      <w:pPr>
+        <w:pStyle w:val="Heading1"/>
+      </w:pPr>
+      <w:r>
         <w:lastRenderedPageBreak/>
+        <w:t>LIST OF TABLES</w:t>
+      </w:r>
+      <w:bookmarkEnd w:id="6"/>
+      <w:r>
+        <w:t xml:space="preserve"> </w:t>
+      </w:r>
+    </w:p>
+    <w:p>
+      <w:pPr>
+        <w:spacing w:line="360" w:lineRule="auto"/>
+        <w:ind w:left="-5"/>
+      </w:pPr>
+      <w:r>
+        <w:t xml:space="preserve">Table 4.1: Process parameter settings for Experiment 1 ......................................................... 9 </w:t>
+      </w:r>
+    </w:p>
+    <w:p>
+      <w:pPr>
+        <w:spacing w:line="360" w:lineRule="auto"/>
+        <w:ind w:left="-5"/>
+      </w:pPr>
+      <w:r>
+        <w:t xml:space="preserve">Table 4.7: Experiment 2: Effect of </w:t>
+      </w:r>
+      <w:proofErr w:type="spellStart"/>
+      <w:r>
+        <w:t>mould</w:t>
+      </w:r>
+      <w:proofErr w:type="spellEnd"/>
+      <w:r>
+        <w:t xml:space="preserve"> cooling and heating on the </w:t>
+      </w:r>
+      <w:proofErr w:type="spellStart"/>
+      <w:r>
+        <w:t>mould</w:t>
+      </w:r>
+      <w:proofErr w:type="spellEnd"/>
+      <w:r>
+        <w:t xml:space="preserve"> temperature .... 10</w:t>
+      </w:r>
+      <w:r>
+        <w:rPr>
+          <w:rFonts w:eastAsia="Calibri"/>
+          <w:sz w:val="21"/>
+        </w:rPr>
+        <w:t xml:space="preserve"> </w:t>
+      </w:r>
+    </w:p>
+    <w:p>
+      <w:pPr>
+        <w:spacing w:after="643" w:line="360" w:lineRule="auto"/>
+        <w:ind w:left="0" w:firstLine="0"/>
+        <w:jc w:val="left"/>
+      </w:pPr>
+      <w:r>
+        <w:rPr>
+          <w:rFonts w:eastAsia="Calibri"/>
+          <w:sz w:val="21"/>
+        </w:rPr>
+        <w:t xml:space="preserve"> </w:t>
+      </w:r>
+    </w:p>
+    <w:p>
+      <w:pPr>
+        <w:spacing w:after="587" w:line="360" w:lineRule="auto"/>
+        <w:ind w:left="88" w:firstLine="0"/>
+        <w:jc w:val="center"/>
+      </w:pPr>
+      <w:r>
+        <w:rPr>
+          <w:b/>
+          <w:sz w:val="30"/>
+        </w:rPr>
+        <w:t xml:space="preserve"> </w:t>
+      </w:r>
+    </w:p>
+    <w:p>
+      <w:pPr>
+        <w:spacing w:after="59" w:line="360" w:lineRule="auto"/>
+        <w:ind w:left="88" w:firstLine="0"/>
+        <w:jc w:val="center"/>
+      </w:pPr>
+      <w:r>
+        <w:rPr>
+          <w:b/>
+          <w:sz w:val="30"/>
+        </w:rPr>
+        <w:t xml:space="preserve"> </w:t>
+      </w:r>
+    </w:p>
+    <w:p>
+      <w:pPr>
+        <w:spacing w:after="298" w:line="360" w:lineRule="auto"/>
+        <w:ind w:left="0" w:firstLine="0"/>
+        <w:jc w:val="left"/>
+      </w:pPr>
+      <w:r>
+        <w:rPr>
+          <w:rFonts w:eastAsia="Calibri"/>
+          <w:sz w:val="21"/>
+        </w:rPr>
         <w:t xml:space="preserve"> </w:t>
       </w:r>
     </w:p>
@@ -2778,483 +3600,14 @@
     </w:p>
     <w:p>
       <w:pPr>
-        <w:pStyle w:val="Heading1"/>
-        <w:spacing w:line="360" w:lineRule="auto"/>
-        <w:ind w:left="27" w:right="0"/>
-      </w:pPr>
-      <w:bookmarkStart w:id="5" w:name="_Toc21676360"/>
-      <w:r>
-        <w:t>LIST OF FIGURES</w:t>
-      </w:r>
-      <w:bookmarkEnd w:id="5"/>
-      <w:r>
-        <w:t xml:space="preserve"> </w:t>
-      </w:r>
-    </w:p>
-    <w:p>
-      <w:pPr>
-        <w:spacing w:line="360" w:lineRule="auto"/>
-        <w:ind w:left="-5"/>
-      </w:pPr>
-      <w:r>
-        <w:t xml:space="preserve">Figure 5.1: Decisions and operations performed for scenario 1 ............................................ 11 </w:t>
-      </w:r>
-    </w:p>
-    <w:p>
-      <w:pPr>
-        <w:spacing w:line="360" w:lineRule="auto"/>
-        <w:ind w:left="-5"/>
-      </w:pPr>
-      <w:r>
-        <w:t>Figure 5.3: Sniffer agent results ........................................................................................... 12</w:t>
-      </w:r>
-      <w:r>
-        <w:rPr>
-          <w:rFonts w:eastAsia="Calibri"/>
-          <w:sz w:val="21"/>
-        </w:rPr>
-        <w:t xml:space="preserve"> </w:t>
-      </w:r>
-    </w:p>
-    <w:p>
-      <w:pPr>
-        <w:spacing w:after="289" w:line="360" w:lineRule="auto"/>
-        <w:ind w:left="0" w:firstLine="0"/>
-        <w:jc w:val="left"/>
-      </w:pPr>
-      <w:r>
-        <w:t xml:space="preserve"> </w:t>
-      </w:r>
-    </w:p>
-    <w:p>
-      <w:pPr>
-        <w:spacing w:after="293" w:line="360" w:lineRule="auto"/>
-        <w:ind w:left="0" w:firstLine="0"/>
-        <w:jc w:val="left"/>
-      </w:pPr>
-      <w:r>
-        <w:rPr>
-          <w:rFonts w:eastAsia="Calibri"/>
-          <w:sz w:val="21"/>
-        </w:rPr>
-        <w:t xml:space="preserve"> </w:t>
-      </w:r>
-    </w:p>
-    <w:p>
-      <w:pPr>
-        <w:spacing w:after="293" w:line="360" w:lineRule="auto"/>
-        <w:ind w:left="0" w:firstLine="0"/>
-        <w:jc w:val="left"/>
-      </w:pPr>
-      <w:r>
-        <w:rPr>
-          <w:rFonts w:eastAsia="Calibri"/>
-          <w:sz w:val="21"/>
-        </w:rPr>
-        <w:t xml:space="preserve"> </w:t>
-      </w:r>
-    </w:p>
-    <w:p>
-      <w:pPr>
-        <w:spacing w:after="293" w:line="360" w:lineRule="auto"/>
-        <w:ind w:left="0" w:firstLine="0"/>
-        <w:jc w:val="left"/>
-      </w:pPr>
-      <w:r>
-        <w:rPr>
-          <w:rFonts w:eastAsia="Calibri"/>
-          <w:sz w:val="21"/>
-        </w:rPr>
-        <w:t xml:space="preserve"> </w:t>
-      </w:r>
-    </w:p>
-    <w:p>
-      <w:pPr>
-        <w:spacing w:after="293" w:line="360" w:lineRule="auto"/>
-        <w:ind w:left="0" w:firstLine="0"/>
-        <w:jc w:val="left"/>
-      </w:pPr>
-      <w:r>
-        <w:rPr>
-          <w:rFonts w:eastAsia="Calibri"/>
-          <w:sz w:val="21"/>
-        </w:rPr>
-        <w:t xml:space="preserve"> </w:t>
-      </w:r>
-    </w:p>
-    <w:p>
-      <w:pPr>
-        <w:spacing w:after="293" w:line="360" w:lineRule="auto"/>
-        <w:ind w:left="0" w:firstLine="0"/>
-        <w:jc w:val="left"/>
-      </w:pPr>
-      <w:r>
-        <w:rPr>
-          <w:rFonts w:eastAsia="Calibri"/>
-          <w:sz w:val="21"/>
-        </w:rPr>
-        <w:t xml:space="preserve"> </w:t>
-      </w:r>
-    </w:p>
-    <w:p>
-      <w:pPr>
-        <w:spacing w:after="293" w:line="360" w:lineRule="auto"/>
-        <w:ind w:left="0" w:firstLine="0"/>
-        <w:jc w:val="left"/>
-      </w:pPr>
-      <w:r>
-        <w:rPr>
-          <w:rFonts w:eastAsia="Calibri"/>
-          <w:sz w:val="21"/>
-        </w:rPr>
-        <w:t xml:space="preserve"> </w:t>
-      </w:r>
-    </w:p>
-    <w:p>
-      <w:pPr>
-        <w:spacing w:after="298" w:line="360" w:lineRule="auto"/>
-        <w:ind w:left="0" w:firstLine="0"/>
-        <w:jc w:val="left"/>
-      </w:pPr>
-      <w:r>
-        <w:rPr>
-          <w:rFonts w:eastAsia="Calibri"/>
-          <w:sz w:val="21"/>
-        </w:rPr>
-        <w:t xml:space="preserve"> </w:t>
-      </w:r>
-    </w:p>
-    <w:p>
-      <w:pPr>
-        <w:spacing w:after="288" w:line="360" w:lineRule="auto"/>
-        <w:ind w:left="0" w:firstLine="0"/>
-        <w:jc w:val="left"/>
-      </w:pPr>
-      <w:r>
-        <w:rPr>
-          <w:rFonts w:eastAsia="Calibri"/>
-          <w:sz w:val="21"/>
-        </w:rPr>
-        <w:t xml:space="preserve"> </w:t>
-      </w:r>
-    </w:p>
-    <w:p>
-      <w:pPr>
-        <w:spacing w:after="298" w:line="360" w:lineRule="auto"/>
-        <w:ind w:left="0" w:firstLine="0"/>
-        <w:jc w:val="left"/>
-      </w:pPr>
-      <w:r>
-        <w:rPr>
-          <w:rFonts w:eastAsia="Calibri"/>
-          <w:sz w:val="21"/>
-        </w:rPr>
-        <w:t xml:space="preserve"> </w:t>
-      </w:r>
-    </w:p>
-    <w:p>
-      <w:pPr>
-        <w:spacing w:after="288" w:line="360" w:lineRule="auto"/>
-        <w:ind w:left="0" w:firstLine="0"/>
-        <w:jc w:val="left"/>
-      </w:pPr>
-      <w:r>
-        <w:rPr>
-          <w:rFonts w:eastAsia="Calibri"/>
-          <w:sz w:val="21"/>
-        </w:rPr>
-        <w:t xml:space="preserve"> </w:t>
-      </w:r>
-    </w:p>
-    <w:p>
-      <w:pPr>
-        <w:spacing w:after="298" w:line="360" w:lineRule="auto"/>
-        <w:ind w:left="0" w:firstLine="0"/>
-        <w:jc w:val="left"/>
-      </w:pPr>
-      <w:r>
-        <w:rPr>
-          <w:rFonts w:eastAsia="Calibri"/>
-          <w:sz w:val="21"/>
-        </w:rPr>
-        <w:t xml:space="preserve"> </w:t>
-      </w:r>
-    </w:p>
-    <w:p>
-      <w:pPr>
-        <w:spacing w:after="288" w:line="360" w:lineRule="auto"/>
-        <w:ind w:left="0" w:firstLine="0"/>
-        <w:jc w:val="left"/>
-      </w:pPr>
-      <w:r>
-        <w:rPr>
-          <w:rFonts w:eastAsia="Calibri"/>
-          <w:sz w:val="21"/>
-        </w:rPr>
-        <w:t xml:space="preserve"> </w:t>
-      </w:r>
-    </w:p>
-    <w:p>
-      <w:pPr>
-        <w:spacing w:after="298" w:line="360" w:lineRule="auto"/>
-        <w:ind w:left="0" w:firstLine="0"/>
-        <w:jc w:val="left"/>
-      </w:pPr>
-      <w:r>
-        <w:rPr>
-          <w:rFonts w:eastAsia="Calibri"/>
-          <w:sz w:val="21"/>
-        </w:rPr>
-        <w:t xml:space="preserve"> </w:t>
-      </w:r>
-    </w:p>
-    <w:p>
-      <w:pPr>
-        <w:spacing w:after="293" w:line="360" w:lineRule="auto"/>
-        <w:ind w:left="0" w:firstLine="0"/>
-        <w:jc w:val="left"/>
-      </w:pPr>
-      <w:r>
-        <w:rPr>
-          <w:rFonts w:eastAsia="Calibri"/>
-          <w:sz w:val="21"/>
-        </w:rPr>
-        <w:lastRenderedPageBreak/>
-        <w:t xml:space="preserve"> </w:t>
-      </w:r>
-    </w:p>
-    <w:p>
-      <w:pPr>
-        <w:spacing w:after="293" w:line="360" w:lineRule="auto"/>
-        <w:ind w:left="0" w:firstLine="0"/>
-        <w:jc w:val="left"/>
-      </w:pPr>
-      <w:r>
-        <w:rPr>
-          <w:rFonts w:eastAsia="Calibri"/>
-          <w:sz w:val="21"/>
-        </w:rPr>
-        <w:t xml:space="preserve"> </w:t>
-      </w:r>
-    </w:p>
-    <w:p>
-      <w:pPr>
-        <w:spacing w:after="293" w:line="360" w:lineRule="auto"/>
-        <w:ind w:left="0" w:firstLine="0"/>
-        <w:jc w:val="left"/>
-      </w:pPr>
-      <w:r>
-        <w:rPr>
-          <w:rFonts w:eastAsia="Calibri"/>
-          <w:sz w:val="21"/>
-        </w:rPr>
-        <w:t xml:space="preserve"> </w:t>
-      </w:r>
-    </w:p>
-    <w:p>
-      <w:pPr>
-        <w:spacing w:after="288" w:line="360" w:lineRule="auto"/>
-        <w:ind w:left="0" w:firstLine="0"/>
-        <w:jc w:val="left"/>
-      </w:pPr>
-      <w:r>
-        <w:rPr>
-          <w:rFonts w:eastAsia="Calibri"/>
-          <w:sz w:val="21"/>
-        </w:rPr>
-        <w:t xml:space="preserve"> </w:t>
-      </w:r>
-    </w:p>
-    <w:p>
-      <w:pPr>
-        <w:spacing w:after="298" w:line="360" w:lineRule="auto"/>
-        <w:ind w:left="0" w:firstLine="0"/>
-        <w:jc w:val="left"/>
-      </w:pPr>
-      <w:r>
-        <w:rPr>
-          <w:rFonts w:eastAsia="Calibri"/>
-          <w:sz w:val="21"/>
-        </w:rPr>
-        <w:t xml:space="preserve"> </w:t>
-      </w:r>
-    </w:p>
-    <w:p>
-      <w:pPr>
-        <w:spacing w:after="293" w:line="360" w:lineRule="auto"/>
-        <w:ind w:left="0" w:firstLine="0"/>
-        <w:jc w:val="left"/>
-      </w:pPr>
-      <w:r>
-        <w:rPr>
-          <w:rFonts w:eastAsia="Calibri"/>
-          <w:sz w:val="21"/>
-        </w:rPr>
-        <w:t xml:space="preserve"> </w:t>
-      </w:r>
-    </w:p>
-    <w:p>
-      <w:pPr>
-        <w:spacing w:after="0" w:line="360" w:lineRule="auto"/>
-        <w:ind w:left="0" w:firstLine="0"/>
-        <w:jc w:val="left"/>
-      </w:pPr>
-      <w:r>
-        <w:rPr>
-          <w:rFonts w:eastAsia="Calibri"/>
-          <w:sz w:val="21"/>
-        </w:rPr>
-        <w:t xml:space="preserve"> </w:t>
-      </w:r>
-    </w:p>
-    <w:p>
-      <w:pPr>
-        <w:pStyle w:val="Heading1"/>
-        <w:spacing w:line="360" w:lineRule="auto"/>
-        <w:ind w:left="27" w:right="5"/>
-      </w:pPr>
-      <w:bookmarkStart w:id="6" w:name="_Toc21676361"/>
-      <w:r>
-        <w:t>LIST OF TABLES</w:t>
-      </w:r>
-      <w:bookmarkEnd w:id="6"/>
-      <w:r>
-        <w:t xml:space="preserve"> </w:t>
-      </w:r>
-    </w:p>
-    <w:p>
-      <w:pPr>
-        <w:spacing w:line="360" w:lineRule="auto"/>
-        <w:ind w:left="-5"/>
-      </w:pPr>
-      <w:r>
-        <w:t xml:space="preserve">Table 4.1: Process parameter settings for Experiment 1 ......................................................... 9 </w:t>
-      </w:r>
-    </w:p>
-    <w:p>
-      <w:pPr>
-        <w:spacing w:line="360" w:lineRule="auto"/>
-        <w:ind w:left="-5"/>
-      </w:pPr>
-      <w:r>
-        <w:t>Table 4.7: Experiment 2: Effect of mould cooling and heating on the mould temperature .... 10</w:t>
-      </w:r>
-      <w:r>
-        <w:rPr>
-          <w:rFonts w:eastAsia="Calibri"/>
-          <w:sz w:val="21"/>
-        </w:rPr>
-        <w:t xml:space="preserve"> </w:t>
-      </w:r>
-    </w:p>
-    <w:p>
-      <w:pPr>
-        <w:spacing w:after="643" w:line="360" w:lineRule="auto"/>
-        <w:ind w:left="0" w:firstLine="0"/>
-        <w:jc w:val="left"/>
-      </w:pPr>
-      <w:r>
-        <w:rPr>
-          <w:rFonts w:eastAsia="Calibri"/>
-          <w:sz w:val="21"/>
-        </w:rPr>
-        <w:t xml:space="preserve"> </w:t>
-      </w:r>
-    </w:p>
-    <w:p>
-      <w:pPr>
-        <w:spacing w:after="587" w:line="360" w:lineRule="auto"/>
-        <w:ind w:left="88" w:firstLine="0"/>
-        <w:jc w:val="center"/>
-      </w:pPr>
-      <w:r>
-        <w:rPr>
-          <w:b/>
-          <w:sz w:val="30"/>
-        </w:rPr>
-        <w:t xml:space="preserve"> </w:t>
-      </w:r>
-    </w:p>
-    <w:p>
-      <w:pPr>
-        <w:spacing w:after="59" w:line="360" w:lineRule="auto"/>
-        <w:ind w:left="88" w:firstLine="0"/>
-        <w:jc w:val="center"/>
-      </w:pPr>
-      <w:r>
-        <w:rPr>
-          <w:b/>
-          <w:sz w:val="30"/>
-        </w:rPr>
-        <w:t xml:space="preserve"> </w:t>
-      </w:r>
-    </w:p>
-    <w:p>
-      <w:pPr>
-        <w:spacing w:after="298" w:line="360" w:lineRule="auto"/>
-        <w:ind w:left="0" w:firstLine="0"/>
-        <w:jc w:val="left"/>
-      </w:pPr>
-      <w:r>
-        <w:rPr>
-          <w:rFonts w:eastAsia="Calibri"/>
-          <w:sz w:val="21"/>
-        </w:rPr>
-        <w:t xml:space="preserve"> </w:t>
-      </w:r>
-    </w:p>
-    <w:p>
-      <w:pPr>
-        <w:spacing w:after="465" w:line="360" w:lineRule="auto"/>
-        <w:ind w:left="0" w:firstLine="0"/>
-        <w:jc w:val="left"/>
-      </w:pPr>
-      <w:r>
-        <w:rPr>
-          <w:rFonts w:eastAsia="Calibri"/>
-          <w:sz w:val="21"/>
-        </w:rPr>
-        <w:t xml:space="preserve"> </w:t>
-      </w:r>
-    </w:p>
-    <w:p>
-      <w:pPr>
-        <w:spacing w:after="0" w:line="360" w:lineRule="auto"/>
-        <w:ind w:left="0" w:firstLine="0"/>
-        <w:jc w:val="left"/>
-      </w:pPr>
-      <w:r>
-        <w:rPr>
-          <w:rFonts w:eastAsia="Calibri"/>
-          <w:sz w:val="21"/>
-        </w:rPr>
-        <w:t xml:space="preserve"> </w:t>
-      </w:r>
-      <w:r>
-        <w:rPr>
-          <w:rFonts w:eastAsia="Calibri"/>
-          <w:sz w:val="21"/>
-        </w:rPr>
-        <w:tab/>
-      </w:r>
-      <w:r>
-        <w:rPr>
-          <w:b/>
-          <w:sz w:val="34"/>
-        </w:rPr>
-        <w:t xml:space="preserve"> </w:t>
-      </w:r>
-    </w:p>
-    <w:p>
-      <w:pPr>
         <w:spacing w:line="360" w:lineRule="auto"/>
         <w:sectPr>
-          <w:headerReference w:type="even" r:id="rId20"/>
-          <w:headerReference w:type="default" r:id="rId21"/>
-          <w:footerReference w:type="even" r:id="rId22"/>
-          <w:footerReference w:type="default" r:id="rId23"/>
-          <w:headerReference w:type="first" r:id="rId24"/>
-          <w:footerReference w:type="first" r:id="rId25"/>
+          <w:headerReference w:type="even" r:id="rId21"/>
+          <w:headerReference w:type="default" r:id="rId22"/>
+          <w:footerReference w:type="even" r:id="rId23"/>
+          <w:footerReference w:type="default" r:id="rId24"/>
+          <w:headerReference w:type="first" r:id="rId25"/>
+          <w:footerReference w:type="first" r:id="rId26"/>
           <w:pgSz w:w="12240" w:h="15840"/>
           <w:pgMar w:top="1354" w:right="1894" w:bottom="1599" w:left="1872" w:header="599" w:footer="695" w:gutter="0"/>
           <w:pgNumType w:fmt="lowerRoman"/>
@@ -3301,9 +3654,7 @@
         <w:spacing w:line="360" w:lineRule="auto"/>
         <w:ind w:left="0" w:firstLine="0"/>
         <w:rPr>
-          <w:rStyle w:val="fontstyle01"/>
-          <w:rFonts w:ascii="Times New Roman" w:hAnsi="Times New Roman"/>
-          <w:b w:val="0"/>
+          <w:b/>
           <w:sz w:val="24"/>
           <w:szCs w:val="24"/>
         </w:rPr>
@@ -3634,10 +3985,28 @@
           <w:sz w:val="24"/>
           <w:szCs w:val="24"/>
         </w:rPr>
-        <w:t xml:space="preserve"> the forecast of soil moisture contents, time</w:t>
-      </w:r>
-      <w:bookmarkStart w:id="9" w:name="_GoBack"/>
-      <w:bookmarkEnd w:id="9"/>
+        <w:t xml:space="preserve"> time,</w:t>
+      </w:r>
+      <w:r>
+        <w:rPr>
+          <w:rStyle w:val="fontstyle01"/>
+          <w:rFonts w:ascii="Times New Roman" w:hAnsi="Times New Roman"/>
+          <w:b w:val="0"/>
+          <w:sz w:val="24"/>
+          <w:szCs w:val="24"/>
+        </w:rPr>
+        <w:t xml:space="preserve"> forecast </w:t>
+      </w:r>
+      <w:r>
+        <w:rPr>
+          <w:rStyle w:val="fontstyle01"/>
+          <w:rFonts w:ascii="Times New Roman" w:hAnsi="Times New Roman"/>
+          <w:b w:val="0"/>
+          <w:sz w:val="24"/>
+          <w:szCs w:val="24"/>
+        </w:rPr>
+        <w:t>and present soil moisture contents</w:t>
+      </w:r>
       <w:r>
         <w:rPr>
           <w:rStyle w:val="fontstyle01"/>
@@ -3706,6 +4075,16 @@
           <w:sz w:val="24"/>
           <w:szCs w:val="24"/>
         </w:rPr>
+        <w:t xml:space="preserve"> (Smith, 2011)</w:t>
+      </w:r>
+      <w:r>
+        <w:rPr>
+          <w:rStyle w:val="fontstyle01"/>
+          <w:rFonts w:ascii="Times New Roman" w:hAnsi="Times New Roman"/>
+          <w:b w:val="0"/>
+          <w:sz w:val="24"/>
+          <w:szCs w:val="24"/>
+        </w:rPr>
         <w:t>.</w:t>
       </w:r>
       <w:r>
@@ -3848,7 +4227,27 @@
           <w:sz w:val="24"/>
           <w:szCs w:val="24"/>
         </w:rPr>
-        <w:t xml:space="preserve">ation has been shown to improve </w:t>
+        <w:t>ation</w:t>
+      </w:r>
+      <w:r>
+        <w:rPr>
+          <w:rStyle w:val="fontstyle01"/>
+          <w:rFonts w:ascii="Times New Roman" w:hAnsi="Times New Roman"/>
+          <w:b w:val="0"/>
+          <w:sz w:val="24"/>
+          <w:szCs w:val="24"/>
+        </w:rPr>
+        <w:t xml:space="preserve"> and artificial intelligence applications have </w:t>
+      </w:r>
+      <w:r>
+        <w:rPr>
+          <w:rStyle w:val="fontstyle01"/>
+          <w:rFonts w:ascii="Times New Roman" w:hAnsi="Times New Roman"/>
+          <w:b w:val="0"/>
+          <w:sz w:val="24"/>
+          <w:szCs w:val="24"/>
+        </w:rPr>
+        <w:t xml:space="preserve">shown to improve </w:t>
       </w:r>
       <w:r>
         <w:rPr>
@@ -3886,7 +4285,27 @@
           <w:sz w:val="24"/>
           <w:szCs w:val="24"/>
         </w:rPr>
-        <w:t>productivity by leveraging advances in sensor, contr</w:t>
+        <w:t xml:space="preserve">productivity </w:t>
+      </w:r>
+      <w:r>
+        <w:rPr>
+          <w:rStyle w:val="fontstyle01"/>
+          <w:rFonts w:ascii="Times New Roman" w:hAnsi="Times New Roman"/>
+          <w:b w:val="0"/>
+          <w:sz w:val="24"/>
+          <w:szCs w:val="24"/>
+        </w:rPr>
+        <w:t xml:space="preserve">by leveraging advances in </w:t>
+      </w:r>
+      <w:r>
+        <w:rPr>
+          <w:rStyle w:val="fontstyle01"/>
+          <w:rFonts w:ascii="Times New Roman" w:hAnsi="Times New Roman"/>
+          <w:b w:val="0"/>
+          <w:sz w:val="24"/>
+          <w:szCs w:val="24"/>
+        </w:rPr>
+        <w:t>contr</w:t>
       </w:r>
       <w:r>
         <w:rPr>
@@ -3906,6 +4325,16 @@
           <w:sz w:val="24"/>
           <w:szCs w:val="24"/>
         </w:rPr>
+        <w:t xml:space="preserve"> systems, and optimization algorithms</w:t>
+      </w:r>
+      <w:r>
+        <w:rPr>
+          <w:rStyle w:val="fontstyle01"/>
+          <w:rFonts w:ascii="Times New Roman" w:hAnsi="Times New Roman"/>
+          <w:b w:val="0"/>
+          <w:sz w:val="24"/>
+          <w:szCs w:val="24"/>
+        </w:rPr>
         <w:t>.</w:t>
       </w:r>
       <w:r>
@@ -3915,177 +4344,6 @@
           <w:szCs w:val="24"/>
         </w:rPr>
         <w:t xml:space="preserve"> </w:t>
-      </w:r>
-      <w:r>
-        <w:rPr>
-          <w:rStyle w:val="fontstyle01"/>
-          <w:rFonts w:ascii="Times New Roman" w:hAnsi="Times New Roman"/>
-          <w:b w:val="0"/>
-          <w:sz w:val="24"/>
-          <w:szCs w:val="24"/>
-        </w:rPr>
-        <w:t>Such advances in</w:t>
-      </w:r>
-      <w:r>
-        <w:rPr>
-          <w:rStyle w:val="fontstyle01"/>
-          <w:rFonts w:ascii="Times New Roman" w:hAnsi="Times New Roman"/>
-          <w:b w:val="0"/>
-          <w:sz w:val="24"/>
-          <w:szCs w:val="24"/>
-        </w:rPr>
-        <w:t xml:space="preserve">clude the development of energy </w:t>
-      </w:r>
-      <w:r>
-        <w:rPr>
-          <w:rStyle w:val="fontstyle01"/>
-          <w:rFonts w:ascii="Times New Roman" w:hAnsi="Times New Roman"/>
-          <w:b w:val="0"/>
-          <w:sz w:val="24"/>
-          <w:szCs w:val="24"/>
-        </w:rPr>
-        <w:t>efficient and fault-tolerant wireless sensor</w:t>
-      </w:r>
-      <w:r>
-        <w:rPr>
-          <w:b/>
-          <w:sz w:val="24"/>
-          <w:szCs w:val="24"/>
-        </w:rPr>
-        <w:t xml:space="preserve"> </w:t>
-      </w:r>
-      <w:r>
-        <w:rPr>
-          <w:rStyle w:val="fontstyle01"/>
-          <w:rFonts w:ascii="Times New Roman" w:hAnsi="Times New Roman"/>
-          <w:b w:val="0"/>
-          <w:sz w:val="24"/>
-          <w:szCs w:val="24"/>
-        </w:rPr>
-        <w:t>networks</w:t>
-      </w:r>
-      <w:r>
-        <w:rPr>
-          <w:rStyle w:val="fontstyle01"/>
-          <w:rFonts w:ascii="Times New Roman" w:hAnsi="Times New Roman"/>
-          <w:b w:val="0"/>
-          <w:sz w:val="24"/>
-          <w:szCs w:val="24"/>
-        </w:rPr>
-        <w:t xml:space="preserve">, intelligent </w:t>
-      </w:r>
-      <w:r>
-        <w:rPr>
-          <w:rStyle w:val="fontstyle01"/>
-          <w:rFonts w:ascii="Times New Roman" w:hAnsi="Times New Roman"/>
-          <w:b w:val="0"/>
-          <w:sz w:val="24"/>
-          <w:szCs w:val="24"/>
-        </w:rPr>
-        <w:t>proximal sensing for the d</w:t>
-      </w:r>
-      <w:r>
-        <w:rPr>
-          <w:rStyle w:val="fontstyle01"/>
-          <w:rFonts w:ascii="Times New Roman" w:hAnsi="Times New Roman"/>
-          <w:b w:val="0"/>
-          <w:sz w:val="24"/>
-          <w:szCs w:val="24"/>
-        </w:rPr>
-        <w:t>etection of plant water stress</w:t>
-      </w:r>
-      <w:r>
-        <w:rPr>
-          <w:rStyle w:val="fontstyle01"/>
-          <w:rFonts w:ascii="Times New Roman" w:hAnsi="Times New Roman"/>
-          <w:b w:val="0"/>
-          <w:sz w:val="24"/>
-          <w:szCs w:val="24"/>
-        </w:rPr>
-        <w:t>, and variable</w:t>
-      </w:r>
-      <w:r>
-        <w:rPr>
-          <w:b/>
-          <w:sz w:val="24"/>
-          <w:szCs w:val="24"/>
-        </w:rPr>
-        <w:t xml:space="preserve"> </w:t>
-      </w:r>
-      <w:r>
-        <w:rPr>
-          <w:rStyle w:val="fontstyle01"/>
-          <w:rFonts w:ascii="Times New Roman" w:hAnsi="Times New Roman"/>
-          <w:b w:val="0"/>
-          <w:sz w:val="24"/>
-          <w:szCs w:val="24"/>
-        </w:rPr>
-        <w:t>rate irrigation systems</w:t>
-      </w:r>
-      <w:r>
-        <w:rPr>
-          <w:rStyle w:val="fontstyle01"/>
-          <w:rFonts w:ascii="Times New Roman" w:hAnsi="Times New Roman"/>
-          <w:b w:val="0"/>
-          <w:sz w:val="24"/>
-          <w:szCs w:val="24"/>
-        </w:rPr>
-        <w:t>.</w:t>
-      </w:r>
-    </w:p>
-    <w:p>
-      <w:pPr>
-        <w:spacing w:after="328" w:line="360" w:lineRule="auto"/>
-        <w:ind w:left="0" w:firstLine="0"/>
-        <w:jc w:val="left"/>
-      </w:pPr>
-      <w:r>
-        <w:rPr>
-          <w:rStyle w:val="fontstyle01"/>
-          <w:rFonts w:ascii="Times New Roman" w:hAnsi="Times New Roman"/>
-          <w:b w:val="0"/>
-          <w:sz w:val="24"/>
-          <w:szCs w:val="24"/>
-        </w:rPr>
-        <w:t>S</w:t>
-      </w:r>
-      <w:r>
-        <w:rPr>
-          <w:rStyle w:val="fontstyle01"/>
-          <w:rFonts w:ascii="Times New Roman" w:hAnsi="Times New Roman"/>
-          <w:b w:val="0"/>
-          <w:sz w:val="24"/>
-          <w:szCs w:val="24"/>
-        </w:rPr>
-        <w:t>oil moisture predicting</w:t>
-      </w:r>
-      <w:r>
-        <w:rPr>
-          <w:rStyle w:val="fontstyle01"/>
-          <w:rFonts w:ascii="Times New Roman" w:hAnsi="Times New Roman"/>
-          <w:b w:val="0"/>
-          <w:sz w:val="24"/>
-          <w:szCs w:val="24"/>
-        </w:rPr>
-        <w:t xml:space="preserve"> helps in determining the timing of</w:t>
-      </w:r>
-      <w:r>
-        <w:rPr>
-          <w:b/>
-          <w:sz w:val="24"/>
-          <w:szCs w:val="24"/>
-        </w:rPr>
-        <w:t xml:space="preserve"> </w:t>
-      </w:r>
-      <w:r>
-        <w:rPr>
-          <w:rStyle w:val="fontstyle01"/>
-          <w:rFonts w:ascii="Times New Roman" w:hAnsi="Times New Roman"/>
-          <w:b w:val="0"/>
-          <w:sz w:val="24"/>
-          <w:szCs w:val="24"/>
-        </w:rPr>
-        <w:t>irrigation</w:t>
       </w:r>
     </w:p>
     <w:p>
@@ -4094,11 +4352,11 @@
         <w:spacing w:line="360" w:lineRule="auto"/>
         <w:ind w:left="-5"/>
       </w:pPr>
-      <w:bookmarkStart w:id="10" w:name="_Toc21676364"/>
+      <w:bookmarkStart w:id="9" w:name="_Toc21676364"/>
       <w:r>
         <w:t>1.1 Background</w:t>
       </w:r>
-      <w:bookmarkEnd w:id="10"/>
+      <w:bookmarkEnd w:id="9"/>
       <w:r>
         <w:rPr>
           <w:b w:val="0"/>
@@ -4301,7 +4559,6 @@
           <w:sz w:val="24"/>
           <w:szCs w:val="24"/>
         </w:rPr>
-        <w:lastRenderedPageBreak/>
         <w:t>reliance on rain fed systems. In 2012, 76% of rural households lived below the poverty datum line and 32%</w:t>
       </w:r>
       <w:r>
@@ -4361,7 +4618,18 @@
           <w:sz w:val="24"/>
           <w:szCs w:val="24"/>
         </w:rPr>
-        <w:t>technologies. Food insecurity is a major challenge in developing countries. In a country like</w:t>
+        <w:t xml:space="preserve">technologies. Food insecurity is a major challenge in developing countries. In a country </w:t>
+      </w:r>
+      <w:r>
+        <w:rPr>
+          <w:rStyle w:val="fontstyle01"/>
+          <w:rFonts w:ascii="Times New Roman" w:hAnsi="Times New Roman"/>
+          <w:b w:val="0"/>
+          <w:sz w:val="24"/>
+          <w:szCs w:val="24"/>
+        </w:rPr>
+        <w:lastRenderedPageBreak/>
+        <w:t>like</w:t>
       </w:r>
       <w:r>
         <w:rPr>
@@ -4597,7 +4865,7 @@
           <w:szCs w:val="24"/>
         </w:rPr>
         <w:drawing>
-          <wp:inline distT="0" distB="0" distL="0" distR="0" wp14:anchorId="7C89C341" wp14:editId="4C148741">
+          <wp:inline distT="0" distB="0" distL="0" distR="0" wp14:anchorId="17464B1E" wp14:editId="7EBC774A">
             <wp:extent cx="3276600" cy="2466975"/>
             <wp:effectExtent l="0" t="0" r="0" b="9525"/>
             <wp:docPr id="1" name="Picture 1" descr="C:\Users\blackCode\Documents\Capstone\irrigation.jpg"/>
@@ -4614,7 +4882,7 @@
                     </pic:cNvPicPr>
                   </pic:nvPicPr>
                   <pic:blipFill>
-                    <a:blip r:embed="rId26">
+                    <a:blip r:embed="rId27">
                       <a:extLst>
                         <a:ext uri="{28A0092B-C50C-407E-A947-70E740481C1C}">
                           <a14:useLocalDpi xmlns:a14="http://schemas.microsoft.com/office/drawing/2010/main" val="0"/>
@@ -4648,42 +4916,100 @@
     </w:p>
     <w:p>
       <w:pPr>
+        <w:spacing w:after="321" w:line="360" w:lineRule="auto"/>
+        <w:ind w:left="0" w:firstLine="0"/>
+        <w:jc w:val="center"/>
+        <w:rPr>
+          <w:b/>
+          <w:sz w:val="24"/>
+        </w:rPr>
+      </w:pPr>
+      <w:bookmarkStart w:id="10" w:name="_Toc21939508"/>
+      <w:r>
+        <w:rPr>
+          <w:b/>
+          <w:color w:val="auto"/>
+          <w:sz w:val="24"/>
+        </w:rPr>
+        <w:t xml:space="preserve">Figure </w:t>
+      </w:r>
+      <w:r>
+        <w:rPr>
+          <w:b/>
+          <w:color w:val="auto"/>
+          <w:sz w:val="24"/>
+        </w:rPr>
+        <w:fldChar w:fldCharType="begin"/>
+      </w:r>
+      <w:r>
+        <w:rPr>
+          <w:b/>
+          <w:color w:val="auto"/>
+          <w:sz w:val="24"/>
+        </w:rPr>
+        <w:instrText xml:space="preserve"> SEQ Figure \* ARABIC </w:instrText>
+      </w:r>
+      <w:r>
+        <w:rPr>
+          <w:b/>
+          <w:color w:val="auto"/>
+          <w:sz w:val="24"/>
+        </w:rPr>
+        <w:fldChar w:fldCharType="separate"/>
+      </w:r>
+      <w:r>
+        <w:rPr>
+          <w:b/>
+          <w:noProof/>
+          <w:color w:val="auto"/>
+          <w:sz w:val="24"/>
+        </w:rPr>
+        <w:t>1</w:t>
+      </w:r>
+      <w:r>
+        <w:rPr>
+          <w:b/>
+          <w:color w:val="auto"/>
+          <w:sz w:val="24"/>
+        </w:rPr>
+        <w:fldChar w:fldCharType="end"/>
+      </w:r>
+      <w:r>
+        <w:rPr>
+          <w:b/>
+          <w:color w:val="auto"/>
+          <w:sz w:val="24"/>
+        </w:rPr>
+        <w:t xml:space="preserve">.1. </w:t>
+      </w:r>
+      <w:r>
+        <w:rPr>
+          <w:b/>
+          <w:sz w:val="24"/>
+        </w:rPr>
+        <w:t>Picture showing over irrigated land</w:t>
+      </w:r>
+      <w:bookmarkEnd w:id="10"/>
+    </w:p>
+    <w:p>
+      <w:pPr>
+        <w:pStyle w:val="Caption"/>
+        <w:jc w:val="center"/>
+        <w:rPr>
+          <w:color w:val="auto"/>
+        </w:rPr>
+      </w:pPr>
+    </w:p>
+    <w:p>
+      <w:pPr>
         <w:pStyle w:val="Caption"/>
         <w:spacing w:line="360" w:lineRule="auto"/>
-        <w:jc w:val="center"/>
         <w:rPr>
           <w:b/>
           <w:sz w:val="24"/>
           <w:szCs w:val="24"/>
         </w:rPr>
       </w:pPr>
-      <w:r>
-        <w:t xml:space="preserve">Figure </w:t>
-      </w:r>
-      <w:r>
-        <w:fldChar w:fldCharType="begin"/>
-      </w:r>
-      <w:r>
-        <w:instrText xml:space="preserve"> SEQ Figure \* ARABIC </w:instrText>
-      </w:r>
-      <w:r>
-        <w:fldChar w:fldCharType="separate"/>
-      </w:r>
-      <w:r>
-        <w:rPr>
-          <w:noProof/>
-        </w:rPr>
-        <w:t>1</w:t>
-      </w:r>
-      <w:r>
-        <w:rPr>
-          <w:noProof/>
-        </w:rPr>
-        <w:fldChar w:fldCharType="end"/>
-      </w:r>
-      <w:r>
-        <w:t>Picture showing over irrigated land</w:t>
-      </w:r>
     </w:p>
     <w:p>
       <w:pPr>
@@ -4694,12 +5020,34 @@
     </w:p>
     <w:p>
       <w:pPr>
+        <w:spacing w:after="321" w:line="360" w:lineRule="auto"/>
+        <w:ind w:left="0" w:firstLine="0"/>
+        <w:jc w:val="left"/>
+      </w:pPr>
+    </w:p>
+    <w:p>
+      <w:pPr>
+        <w:spacing w:after="321" w:line="360" w:lineRule="auto"/>
+        <w:ind w:left="0" w:firstLine="0"/>
+        <w:jc w:val="left"/>
+      </w:pPr>
+    </w:p>
+    <w:p>
+      <w:pPr>
+        <w:spacing w:after="321" w:line="360" w:lineRule="auto"/>
+        <w:ind w:left="0" w:firstLine="0"/>
+        <w:jc w:val="left"/>
+      </w:pPr>
+    </w:p>
+    <w:p>
+      <w:pPr>
         <w:pStyle w:val="Heading2"/>
         <w:spacing w:line="360" w:lineRule="auto"/>
         <w:ind w:left="-5"/>
       </w:pPr>
       <w:bookmarkStart w:id="11" w:name="_Toc21676365"/>
       <w:r>
+        <w:lastRenderedPageBreak/>
         <w:t>1.2 Aim</w:t>
       </w:r>
       <w:bookmarkEnd w:id="11"/>
@@ -4720,7 +5068,21 @@
           <w:sz w:val="24"/>
           <w:szCs w:val="24"/>
         </w:rPr>
-        <w:t>To develop a smart irrigation system that is able to predict soil moisture contents to generate irrigation schedules.</w:t>
+        <w:t xml:space="preserve">To develop a smart irrigation system that is able to predict soil moisture contents to </w:t>
+      </w:r>
+      <w:r>
+        <w:rPr>
+          <w:sz w:val="24"/>
+          <w:szCs w:val="24"/>
+        </w:rPr>
+        <w:t>optimize</w:t>
+      </w:r>
+      <w:r>
+        <w:rPr>
+          <w:sz w:val="24"/>
+          <w:szCs w:val="24"/>
+        </w:rPr>
+        <w:t xml:space="preserve"> irrigation schedules.</w:t>
       </w:r>
     </w:p>
     <w:p>
@@ -4738,7 +5100,6 @@
       </w:pPr>
       <w:bookmarkStart w:id="12" w:name="_Toc21676366"/>
       <w:r>
-        <w:lastRenderedPageBreak/>
         <w:t>1.3 Objectives</w:t>
       </w:r>
       <w:bookmarkEnd w:id="12"/>
@@ -4785,7 +5146,28 @@
           <w:sz w:val="24"/>
           <w:szCs w:val="24"/>
         </w:rPr>
-        <w:t>Design SMS notification interface for remote monitoring.</w:t>
+        <w:t xml:space="preserve">Design SMS notification interface </w:t>
+      </w:r>
+      <w:r>
+        <w:rPr>
+          <w:sz w:val="24"/>
+          <w:szCs w:val="24"/>
+        </w:rPr>
+        <w:t xml:space="preserve">and </w:t>
+      </w:r>
+      <w:r>
+        <w:rPr>
+          <w:sz w:val="24"/>
+          <w:szCs w:val="24"/>
+        </w:rPr>
+        <w:t xml:space="preserve">web application </w:t>
+      </w:r>
+      <w:r>
+        <w:rPr>
+          <w:sz w:val="24"/>
+          <w:szCs w:val="24"/>
+        </w:rPr>
+        <w:t>for remote monitoring.</w:t>
       </w:r>
     </w:p>
     <w:p>
@@ -4827,14 +5209,40 @@
           <w:sz w:val="24"/>
           <w:szCs w:val="24"/>
         </w:rPr>
-        <w:t xml:space="preserve">Design </w:t>
-      </w:r>
-      <w:r>
-        <w:rPr>
-          <w:sz w:val="24"/>
-          <w:szCs w:val="24"/>
-        </w:rPr>
-        <w:t>web application to monitor the field.</w:t>
+        <w:t>Size pipe work for a 100m</w:t>
+      </w:r>
+      <w:r>
+        <w:rPr>
+          <w:sz w:val="24"/>
+          <w:szCs w:val="24"/>
+          <w:vertAlign w:val="superscript"/>
+        </w:rPr>
+        <w:t>2</w:t>
+      </w:r>
+      <w:r>
+        <w:rPr>
+          <w:sz w:val="24"/>
+          <w:szCs w:val="24"/>
+        </w:rPr>
+        <w:t xml:space="preserve"> prototype</w:t>
+      </w:r>
+    </w:p>
+    <w:p>
+      <w:pPr>
+        <w:pStyle w:val="ListParagraph"/>
+        <w:spacing w:line="360" w:lineRule="auto"/>
+        <w:ind w:firstLine="0"/>
+        <w:rPr>
+          <w:sz w:val="24"/>
+          <w:szCs w:val="24"/>
+        </w:rPr>
+      </w:pPr>
+      <w:r>
+        <w:rPr>
+          <w:sz w:val="24"/>
+          <w:szCs w:val="24"/>
+        </w:rPr>
+        <w:t xml:space="preserve"> </w:t>
       </w:r>
     </w:p>
     <w:p>
@@ -4868,21 +5276,6 @@
         <w:spacing w:line="360" w:lineRule="auto"/>
         <w:ind w:left="-5"/>
         <w:rPr>
-          <w:i/>
-        </w:rPr>
-      </w:pPr>
-      <w:r>
-        <w:rPr>
-          <w:i/>
-        </w:rPr>
-        <w:t xml:space="preserve">(Gives limit of study/research, i.e. where research will start and where it will end). </w:t>
-      </w:r>
-    </w:p>
-    <w:p>
-      <w:pPr>
-        <w:spacing w:line="360" w:lineRule="auto"/>
-        <w:ind w:left="-5"/>
-        <w:rPr>
           <w:b/>
           <w:sz w:val="24"/>
           <w:szCs w:val="24"/>
@@ -5001,18 +5394,6 @@
     </w:p>
     <w:p>
       <w:pPr>
-        <w:spacing w:line="360" w:lineRule="auto"/>
-        <w:ind w:left="-5"/>
-      </w:pPr>
-      <w:r>
-        <w:rPr>
-          <w:i/>
-        </w:rPr>
-        <w:t xml:space="preserve">(Gives the reason why the project has to be done) </w:t>
-      </w:r>
-    </w:p>
-    <w:p>
-      <w:pPr>
         <w:spacing w:after="200" w:line="360" w:lineRule="auto"/>
         <w:rPr>
           <w:rFonts w:eastAsia="Calibri"/>
@@ -5158,6 +5539,7 @@
           <w:szCs w:val="24"/>
           <w:shd w:val="clear" w:color="auto" w:fill="FFFFFF"/>
         </w:rPr>
+        <w:lastRenderedPageBreak/>
         <w:t xml:space="preserve">it is with no doubt that this technology will be of great help to farmers as it requires few operators in the field </w:t>
       </w:r>
       <w:r>
@@ -5296,18 +5678,7 @@
           <w:sz w:val="24"/>
           <w:szCs w:val="24"/>
         </w:rPr>
-        <w:t xml:space="preserve"> With the great advancement </w:t>
-      </w:r>
-      <w:r>
-        <w:rPr>
-          <w:rStyle w:val="fontstyle01"/>
-          <w:rFonts w:ascii="Times New Roman" w:hAnsi="Times New Roman"/>
-          <w:b w:val="0"/>
-          <w:sz w:val="24"/>
-          <w:szCs w:val="24"/>
-        </w:rPr>
-        <w:lastRenderedPageBreak/>
-        <w:t>in electronics</w:t>
+        <w:t xml:space="preserve"> With the great advancement in electronics</w:t>
       </w:r>
       <w:r>
         <w:rPr>
@@ -5514,64 +5885,24 @@
     </w:p>
     <w:p>
       <w:pPr>
-        <w:spacing w:line="360" w:lineRule="auto"/>
-        <w:ind w:left="-5"/>
         <w:rPr>
           <w:b/>
-          <w:i/>
-        </w:rPr>
-      </w:pPr>
-      <w:r>
-        <w:rPr>
-          <w:i/>
-        </w:rPr>
-        <w:t>(Gives the</w:t>
+          <w:sz w:val="26"/>
+        </w:rPr>
+      </w:pPr>
+      <w:r>
+        <w:rPr>
+          <w:rStyle w:val="fontstyle01"/>
+          <w:rFonts w:ascii="Times New Roman" w:hAnsi="Times New Roman"/>
+          <w:b w:val="0"/>
+          <w:sz w:val="24"/>
+          <w:szCs w:val="24"/>
+        </w:rPr>
+        <w:t>In doing research, the following research techniques will be used:</w:t>
       </w:r>
       <w:r>
         <w:rPr>
           <w:b/>
-          <w:i/>
-        </w:rPr>
-        <w:t xml:space="preserve"> </w:t>
-      </w:r>
-      <w:r>
-        <w:rPr>
-          <w:i/>
-        </w:rPr>
-        <w:t xml:space="preserve">research methods used) </w:t>
-      </w:r>
-      <w:r>
-        <w:rPr>
-          <w:b/>
-          <w:i/>
-        </w:rPr>
-        <w:t xml:space="preserve"> </w:t>
-      </w:r>
-    </w:p>
-    <w:p>
-      <w:pPr>
-        <w:spacing w:after="339" w:line="360" w:lineRule="auto"/>
-        <w:rPr>
-          <w:b/>
-          <w:sz w:val="24"/>
-          <w:szCs w:val="24"/>
-        </w:rPr>
-      </w:pPr>
-      <w:r>
-        <w:rPr>
-          <w:rStyle w:val="fontstyle01"/>
-          <w:rFonts w:ascii="Times New Roman" w:hAnsi="Times New Roman"/>
-          <w:b w:val="0"/>
-          <w:sz w:val="24"/>
-          <w:szCs w:val="24"/>
-        </w:rPr>
-        <w:t>In doing research, the following research techniques will be used:</w:t>
-      </w:r>
-      <w:r>
-        <w:rPr>
-          <w:b/>
-          <w:sz w:val="24"/>
-          <w:szCs w:val="24"/>
         </w:rPr>
         <w:t xml:space="preserve"> </w:t>
       </w:r>
@@ -5812,6 +6143,7 @@
           <w:sz w:val="24"/>
           <w:szCs w:val="24"/>
         </w:rPr>
+        <w:lastRenderedPageBreak/>
         <w:t>Fabrication/Building of Hardware System</w:t>
       </w:r>
     </w:p>
@@ -5847,9 +6179,8 @@
         <w:rPr>
           <w:noProof/>
         </w:rPr>
-        <w:lastRenderedPageBreak/>
         <w:drawing>
-          <wp:inline distT="0" distB="0" distL="0" distR="0" wp14:anchorId="4A959F28" wp14:editId="69079380">
+          <wp:inline distT="0" distB="0" distL="0" distR="0" wp14:anchorId="64EEF349" wp14:editId="3DF81F98">
             <wp:extent cx="5457825" cy="3419876"/>
             <wp:effectExtent l="0" t="0" r="0" b="9525"/>
             <wp:docPr id="6" name="Picture 6"/>
@@ -5866,7 +6197,7 @@
                     </pic:cNvPicPr>
                   </pic:nvPicPr>
                   <pic:blipFill>
-                    <a:blip r:embed="rId27">
+                    <a:blip r:embed="rId28">
                       <a:extLst>
                         <a:ext uri="{28A0092B-C50C-407E-A947-70E740481C1C}">
                           <a14:useLocalDpi xmlns:a14="http://schemas.microsoft.com/office/drawing/2010/main" val="0"/>
@@ -5898,6 +6229,107 @@
     <w:p>
       <w:pPr>
         <w:pStyle w:val="Caption"/>
+        <w:jc w:val="center"/>
+      </w:pPr>
+      <w:bookmarkStart w:id="16" w:name="_Toc21939509"/>
+      <w:r>
+        <w:rPr>
+          <w:b/>
+          <w:i w:val="0"/>
+          <w:color w:val="auto"/>
+          <w:sz w:val="24"/>
+          <w:szCs w:val="24"/>
+        </w:rPr>
+        <w:t xml:space="preserve">Figure </w:t>
+      </w:r>
+      <w:r>
+        <w:rPr>
+          <w:b/>
+          <w:i w:val="0"/>
+          <w:color w:val="auto"/>
+          <w:sz w:val="24"/>
+          <w:szCs w:val="24"/>
+        </w:rPr>
+        <w:t>1.</w:t>
+      </w:r>
+      <w:r>
+        <w:rPr>
+          <w:b/>
+          <w:i w:val="0"/>
+          <w:color w:val="auto"/>
+          <w:sz w:val="24"/>
+          <w:szCs w:val="24"/>
+        </w:rPr>
+        <w:fldChar w:fldCharType="begin"/>
+      </w:r>
+      <w:r>
+        <w:rPr>
+          <w:b/>
+          <w:i w:val="0"/>
+          <w:color w:val="auto"/>
+          <w:sz w:val="24"/>
+          <w:szCs w:val="24"/>
+        </w:rPr>
+        <w:instrText xml:space="preserve"> SEQ Figure \* ARABIC </w:instrText>
+      </w:r>
+      <w:r>
+        <w:rPr>
+          <w:b/>
+          <w:i w:val="0"/>
+          <w:color w:val="auto"/>
+          <w:sz w:val="24"/>
+          <w:szCs w:val="24"/>
+        </w:rPr>
+        <w:fldChar w:fldCharType="separate"/>
+      </w:r>
+      <w:r>
+        <w:rPr>
+          <w:b/>
+          <w:i w:val="0"/>
+          <w:noProof/>
+          <w:color w:val="auto"/>
+          <w:sz w:val="24"/>
+          <w:szCs w:val="24"/>
+        </w:rPr>
+        <w:t>2</w:t>
+      </w:r>
+      <w:r>
+        <w:rPr>
+          <w:b/>
+          <w:i w:val="0"/>
+          <w:color w:val="auto"/>
+          <w:sz w:val="24"/>
+          <w:szCs w:val="24"/>
+        </w:rPr>
+        <w:fldChar w:fldCharType="end"/>
+      </w:r>
+      <w:r>
+        <w:rPr>
+          <w:color w:val="auto"/>
+        </w:rPr>
+        <w:t xml:space="preserve"> </w:t>
+      </w:r>
+      <w:r>
+        <w:rPr>
+          <w:b/>
+          <w:i w:val="0"/>
+          <w:color w:val="auto"/>
+          <w:sz w:val="24"/>
+          <w:szCs w:val="24"/>
+        </w:rPr>
+        <w:t>The Design and Development model.</w:t>
+      </w:r>
+      <w:bookmarkEnd w:id="16"/>
+    </w:p>
+    <w:p>
+      <w:pPr>
+        <w:pStyle w:val="Caption"/>
+        <w:jc w:val="center"/>
+      </w:pPr>
+    </w:p>
+    <w:p>
+      <w:pPr>
+        <w:pStyle w:val="Caption"/>
         <w:spacing w:line="360" w:lineRule="auto"/>
         <w:jc w:val="center"/>
         <w:rPr>
@@ -5906,20 +6338,6 @@
           <w:szCs w:val="24"/>
         </w:rPr>
       </w:pPr>
-      <w:r>
-        <w:t xml:space="preserve">Figure </w:t>
-      </w:r>
-      <w:fldSimple w:instr=" SEQ Figure \* ARABIC ">
-        <w:r>
-          <w:rPr>
-            <w:noProof/>
-          </w:rPr>
-          <w:t>2</w:t>
-        </w:r>
-      </w:fldSimple>
-      <w:r>
-        <w:t>The Design and Development model.</w:t>
-      </w:r>
     </w:p>
     <w:p>
       <w:pPr>
@@ -5927,11 +6345,11 @@
         <w:spacing w:line="360" w:lineRule="auto"/>
         <w:ind w:left="-5"/>
       </w:pPr>
-      <w:bookmarkStart w:id="16" w:name="_Toc21676370"/>
+      <w:bookmarkStart w:id="17" w:name="_Toc21676370"/>
       <w:r>
         <w:t>1.7 Timeline</w:t>
       </w:r>
-      <w:bookmarkEnd w:id="16"/>
+      <w:bookmarkEnd w:id="17"/>
       <w:r>
         <w:t xml:space="preserve"> </w:t>
       </w:r>
@@ -5954,54 +6372,112 @@
         <w:spacing w:line="360" w:lineRule="auto"/>
         <w:ind w:left="-5"/>
       </w:pPr>
-      <w:bookmarkStart w:id="17" w:name="_Toc21676371"/>
+      <w:bookmarkStart w:id="18" w:name="_Toc21676371"/>
       <w:r>
         <w:t>1.7 Summary</w:t>
       </w:r>
-      <w:bookmarkEnd w:id="17"/>
+      <w:bookmarkEnd w:id="18"/>
       <w:r>
         <w:t xml:space="preserve"> </w:t>
       </w:r>
     </w:p>
     <w:p>
       <w:pPr>
-        <w:spacing w:line="360" w:lineRule="auto"/>
-        <w:ind w:left="-5"/>
-        <w:rPr>
-          <w:b/>
-          <w:i/>
-        </w:rPr>
-      </w:pPr>
-      <w:r>
-        <w:rPr>
-          <w:i/>
-        </w:rPr>
-        <w:t>(Gives the summary of the chapter)</w:t>
-      </w:r>
-      <w:r>
-        <w:rPr>
-          <w:b/>
-          <w:i/>
+        <w:spacing w:after="200" w:line="360" w:lineRule="auto"/>
+        <w:rPr>
+          <w:rFonts w:eastAsia="Calibri"/>
+          <w:sz w:val="24"/>
+          <w:szCs w:val="24"/>
+        </w:rPr>
+      </w:pPr>
+      <w:r>
+        <w:rPr>
+          <w:rFonts w:eastAsia="Calibri"/>
+          <w:sz w:val="24"/>
+          <w:szCs w:val="24"/>
+        </w:rPr>
+        <w:t>The proposed project intends to use Artificial Intelligent techniques, which are growing in the field of agriculture and engineering as a whole. By</w:t>
+      </w:r>
+      <w:r>
+        <w:rPr>
+          <w:rFonts w:eastAsia="Calibri"/>
+          <w:sz w:val="24"/>
+          <w:szCs w:val="24"/>
+        </w:rPr>
+        <w:t xml:space="preserve"> gathering soil moisture values the system will be used to generate irrigation schedules and predict on the soil moisture values</w:t>
+      </w:r>
+      <w:r>
+        <w:rPr>
+          <w:rFonts w:eastAsia="Calibri"/>
+          <w:sz w:val="24"/>
+          <w:szCs w:val="24"/>
+        </w:rPr>
+        <w:t xml:space="preserve"> for the upcoming days and decisions can be made in time</w:t>
+      </w:r>
+      <w:r>
+        <w:rPr>
+          <w:rFonts w:eastAsia="Calibri"/>
+          <w:sz w:val="24"/>
+          <w:szCs w:val="24"/>
+        </w:rPr>
+        <w:t>.</w:t>
+      </w:r>
+      <w:r>
+        <w:rPr>
+          <w:rFonts w:eastAsia="Calibri"/>
+          <w:sz w:val="24"/>
+          <w:szCs w:val="24"/>
+        </w:rPr>
+        <w:t xml:space="preserve"> In doing so, the system will encourage maximum</w:t>
+      </w:r>
+      <w:r>
+        <w:rPr>
+          <w:rFonts w:eastAsia="Calibri"/>
+          <w:sz w:val="24"/>
+          <w:szCs w:val="24"/>
+        </w:rPr>
+        <w:t xml:space="preserve"> efficiency of water usage and plant growth and healthy</w:t>
+      </w:r>
+      <w:r>
+        <w:rPr>
+          <w:rFonts w:eastAsia="Calibri"/>
+          <w:sz w:val="24"/>
+          <w:szCs w:val="24"/>
+        </w:rPr>
+        <w:t xml:space="preserve">. </w:t>
+      </w:r>
+      <w:r>
+        <w:rPr>
+          <w:rFonts w:eastAsia="Calibri"/>
+          <w:sz w:val="24"/>
+          <w:szCs w:val="24"/>
+        </w:rPr>
+        <w:t>With its</w:t>
+      </w:r>
+      <w:r>
+        <w:rPr>
+          <w:rFonts w:eastAsia="Calibri"/>
+          <w:sz w:val="24"/>
+          <w:szCs w:val="24"/>
         </w:rPr>
         <w:t xml:space="preserve"> </w:t>
       </w:r>
-    </w:p>
-    <w:p>
-      <w:pPr>
-        <w:spacing w:after="200" w:line="360" w:lineRule="auto"/>
+      <w:r>
         <w:rPr>
           <w:rFonts w:eastAsia="Calibri"/>
           <w:sz w:val="24"/>
           <w:szCs w:val="24"/>
         </w:rPr>
-      </w:pPr>
+        <w:lastRenderedPageBreak/>
+        <w:t xml:space="preserve">capabilities, it will tackle problems related with </w:t>
+      </w:r>
       <w:r>
         <w:rPr>
           <w:rFonts w:eastAsia="Calibri"/>
           <w:sz w:val="24"/>
           <w:szCs w:val="24"/>
         </w:rPr>
-        <w:t>The proposed project intends to use Artificial Intelligent techniques, which are growing in the field of agriculture and engineering as a whole. By</w:t>
+        <w:t xml:space="preserve">under and over irrigation </w:t>
       </w:r>
       <w:r>
         <w:rPr>
@@ -6009,7 +6485,7 @@
           <w:sz w:val="24"/>
           <w:szCs w:val="24"/>
         </w:rPr>
-        <w:t xml:space="preserve"> gathering soil moisture values the system will be used to generate irrigation schedules and predict on the soil moisture values</w:t>
+        <w:t>and major decisions will be made in time</w:t>
       </w:r>
       <w:r>
         <w:rPr>
@@ -6017,131 +6493,18 @@
           <w:sz w:val="24"/>
           <w:szCs w:val="24"/>
         </w:rPr>
-        <w:t xml:space="preserve"> for the upcoming days and decisions can be made in time</w:t>
-      </w:r>
-      <w:r>
-        <w:rPr>
-          <w:rFonts w:eastAsia="Calibri"/>
-          <w:sz w:val="24"/>
-          <w:szCs w:val="24"/>
-        </w:rPr>
         <w:t>.</w:t>
       </w:r>
-      <w:r>
-        <w:rPr>
-          <w:rFonts w:eastAsia="Calibri"/>
-          <w:sz w:val="24"/>
-          <w:szCs w:val="24"/>
-        </w:rPr>
-        <w:t xml:space="preserve"> In doing so, the system will encourage maximum</w:t>
-      </w:r>
-      <w:r>
-        <w:rPr>
-          <w:rFonts w:eastAsia="Calibri"/>
-          <w:sz w:val="24"/>
-          <w:szCs w:val="24"/>
-        </w:rPr>
-        <w:t xml:space="preserve"> efficiency of water usage and plant growth and healthy</w:t>
-      </w:r>
-      <w:r>
-        <w:rPr>
-          <w:rFonts w:eastAsia="Calibri"/>
-          <w:sz w:val="24"/>
-          <w:szCs w:val="24"/>
-        </w:rPr>
-        <w:t xml:space="preserve">. </w:t>
-      </w:r>
-      <w:r>
-        <w:rPr>
-          <w:rFonts w:eastAsia="Calibri"/>
-          <w:sz w:val="24"/>
-          <w:szCs w:val="24"/>
-        </w:rPr>
-        <w:t>With its</w:t>
-      </w:r>
-      <w:r>
-        <w:rPr>
-          <w:rFonts w:eastAsia="Calibri"/>
-          <w:sz w:val="24"/>
-          <w:szCs w:val="24"/>
-        </w:rPr>
-        <w:t xml:space="preserve"> capabilities, it will tackle problems related with </w:t>
-      </w:r>
-      <w:r>
-        <w:rPr>
-          <w:rFonts w:eastAsia="Calibri"/>
-          <w:sz w:val="24"/>
-          <w:szCs w:val="24"/>
-        </w:rPr>
-        <w:t xml:space="preserve">under and over irrigation </w:t>
-      </w:r>
-      <w:r>
-        <w:rPr>
-          <w:rFonts w:eastAsia="Calibri"/>
-          <w:sz w:val="24"/>
-          <w:szCs w:val="24"/>
-        </w:rPr>
-        <w:t>and major decisions will be made in time</w:t>
-      </w:r>
-      <w:r>
-        <w:rPr>
-          <w:rFonts w:eastAsia="Calibri"/>
-          <w:sz w:val="24"/>
-          <w:szCs w:val="24"/>
-        </w:rPr>
-        <w:t>.</w:t>
-      </w:r>
-    </w:p>
-    <w:p>
-      <w:pPr>
-        <w:spacing w:after="200" w:line="360" w:lineRule="auto"/>
-        <w:rPr>
-          <w:rFonts w:eastAsia="Calibri"/>
-        </w:rPr>
-      </w:pPr>
-      <w:r>
-        <w:rPr>
-          <w:rFonts w:eastAsia="Calibri"/>
-        </w:rPr>
-        <w:br w:type="page"/>
-      </w:r>
-    </w:p>
-    <w:p>
-      <w:pPr>
-        <w:spacing w:line="360" w:lineRule="auto"/>
-        <w:ind w:left="-5"/>
-        <w:rPr>
-          <w:sz w:val="24"/>
-          <w:szCs w:val="24"/>
-        </w:rPr>
-      </w:pPr>
-    </w:p>
-    <w:p>
-      <w:pPr>
-        <w:spacing w:after="102" w:line="360" w:lineRule="auto"/>
-        <w:ind w:left="0" w:firstLine="0"/>
-        <w:jc w:val="left"/>
-      </w:pPr>
     </w:p>
     <w:p>
       <w:pPr>
         <w:spacing w:after="0" w:line="360" w:lineRule="auto"/>
         <w:ind w:left="0" w:firstLine="0"/>
         <w:jc w:val="left"/>
-      </w:pPr>
-      <w:r>
         <w:rPr>
           <w:b/>
         </w:rPr>
-        <w:t xml:space="preserve"> </w:t>
-      </w:r>
-      <w:r>
-        <w:rPr>
-          <w:b/>
-        </w:rPr>
-        <w:tab/>
-        <w:t xml:space="preserve"> </w:t>
-      </w:r>
+      </w:pPr>
     </w:p>
     <w:p>
       <w:pPr>
@@ -6415,202 +6778,18 @@
     </w:p>
     <w:p>
       <w:pPr>
-        <w:spacing w:after="0" w:line="360" w:lineRule="auto"/>
-        <w:ind w:left="0" w:firstLine="0"/>
-        <w:jc w:val="left"/>
-        <w:rPr>
-          <w:b/>
-        </w:rPr>
-      </w:pPr>
-    </w:p>
-    <w:p>
-      <w:pPr>
-        <w:spacing w:after="0" w:line="360" w:lineRule="auto"/>
-        <w:ind w:left="0" w:firstLine="0"/>
-        <w:jc w:val="left"/>
-        <w:rPr>
-          <w:b/>
-        </w:rPr>
-      </w:pPr>
-    </w:p>
-    <w:p>
-      <w:pPr>
-        <w:spacing w:after="0" w:line="360" w:lineRule="auto"/>
-        <w:ind w:left="0" w:firstLine="0"/>
-        <w:jc w:val="left"/>
-        <w:rPr>
-          <w:b/>
-        </w:rPr>
-      </w:pPr>
-    </w:p>
-    <w:p>
-      <w:pPr>
-        <w:spacing w:after="0" w:line="360" w:lineRule="auto"/>
-        <w:ind w:left="0" w:firstLine="0"/>
-        <w:jc w:val="left"/>
-        <w:rPr>
-          <w:b/>
-        </w:rPr>
-      </w:pPr>
-    </w:p>
-    <w:p>
-      <w:pPr>
-        <w:spacing w:after="0" w:line="360" w:lineRule="auto"/>
-        <w:ind w:left="0" w:firstLine="0"/>
-        <w:jc w:val="left"/>
-        <w:rPr>
-          <w:b/>
-        </w:rPr>
-      </w:pPr>
-    </w:p>
-    <w:p>
-      <w:pPr>
-        <w:spacing w:after="0" w:line="360" w:lineRule="auto"/>
-        <w:ind w:left="0" w:firstLine="0"/>
-        <w:jc w:val="left"/>
-        <w:rPr>
-          <w:b/>
-        </w:rPr>
-      </w:pPr>
-    </w:p>
-    <w:p>
-      <w:pPr>
-        <w:spacing w:after="0" w:line="360" w:lineRule="auto"/>
-        <w:ind w:left="0" w:firstLine="0"/>
-        <w:jc w:val="left"/>
-        <w:rPr>
-          <w:b/>
-        </w:rPr>
-      </w:pPr>
-    </w:p>
-    <w:p>
-      <w:pPr>
-        <w:spacing w:after="0" w:line="360" w:lineRule="auto"/>
-        <w:ind w:left="0" w:firstLine="0"/>
-        <w:jc w:val="left"/>
-        <w:rPr>
-          <w:b/>
-        </w:rPr>
-      </w:pPr>
-    </w:p>
-    <w:p>
-      <w:pPr>
-        <w:spacing w:after="0" w:line="360" w:lineRule="auto"/>
-        <w:ind w:left="0" w:firstLine="0"/>
-        <w:jc w:val="left"/>
-        <w:rPr>
-          <w:b/>
-        </w:rPr>
-      </w:pPr>
-    </w:p>
-    <w:p>
-      <w:pPr>
-        <w:spacing w:after="0" w:line="360" w:lineRule="auto"/>
-        <w:ind w:left="0" w:firstLine="0"/>
-        <w:jc w:val="left"/>
-        <w:rPr>
-          <w:b/>
-        </w:rPr>
-      </w:pPr>
-    </w:p>
-    <w:p>
-      <w:pPr>
-        <w:spacing w:after="0" w:line="360" w:lineRule="auto"/>
-        <w:ind w:left="0" w:firstLine="0"/>
-        <w:jc w:val="left"/>
-        <w:rPr>
-          <w:b/>
-        </w:rPr>
-      </w:pPr>
-    </w:p>
-    <w:p>
-      <w:pPr>
-        <w:spacing w:after="0" w:line="360" w:lineRule="auto"/>
-        <w:ind w:left="0" w:firstLine="0"/>
-        <w:jc w:val="left"/>
-        <w:rPr>
-          <w:b/>
-        </w:rPr>
-      </w:pPr>
-    </w:p>
-    <w:p>
-      <w:pPr>
-        <w:spacing w:after="0" w:line="360" w:lineRule="auto"/>
-        <w:ind w:left="0" w:firstLine="0"/>
-        <w:jc w:val="left"/>
-      </w:pPr>
-      <w:r>
-        <w:rPr>
-          <w:b/>
-        </w:rPr>
-        <w:tab/>
-        <w:t xml:space="preserve"> </w:t>
-      </w:r>
-    </w:p>
-    <w:p>
-      <w:pPr>
         <w:pStyle w:val="Heading1"/>
         <w:spacing w:line="360" w:lineRule="auto"/>
         <w:ind w:left="27" w:right="122"/>
       </w:pPr>
-      <w:bookmarkStart w:id="18" w:name="_Toc21676372"/>
-      <w:r>
+      <w:bookmarkStart w:id="19" w:name="_Toc21676372"/>
+      <w:r>
+        <w:lastRenderedPageBreak/>
         <w:t>REFERENCES</w:t>
       </w:r>
-      <w:bookmarkEnd w:id="18"/>
+      <w:bookmarkEnd w:id="19"/>
       <w:r>
         <w:t xml:space="preserve"> </w:t>
-      </w:r>
-    </w:p>
-    <w:p>
-      <w:pPr>
-        <w:spacing w:line="360" w:lineRule="auto"/>
-        <w:ind w:left="-5"/>
-      </w:pPr>
-      <w:r>
-        <w:t xml:space="preserve">(Referencing styles to be used are the APA or the Harvard)  </w:t>
-      </w:r>
-    </w:p>
-    <w:p>
-      <w:pPr>
-        <w:spacing w:after="140" w:line="360" w:lineRule="auto"/>
-        <w:ind w:left="0" w:firstLine="0"/>
-        <w:jc w:val="left"/>
-      </w:pPr>
-      <w:r>
-        <w:t xml:space="preserve"> </w:t>
-      </w:r>
-    </w:p>
-    <w:p>
-      <w:pPr>
-        <w:spacing w:after="95" w:line="360" w:lineRule="auto"/>
-        <w:ind w:left="-5"/>
-        <w:jc w:val="left"/>
-      </w:pPr>
-      <w:r>
-        <w:rPr>
-          <w:b/>
-          <w:sz w:val="26"/>
-        </w:rPr>
-        <w:t xml:space="preserve">Harvard Style of Referencing Examples </w:t>
-      </w:r>
-    </w:p>
-    <w:p>
-      <w:pPr>
-        <w:spacing w:after="5" w:line="360" w:lineRule="auto"/>
-        <w:ind w:left="-5"/>
-      </w:pPr>
-      <w:r>
-        <w:t xml:space="preserve">BRITISH STANDARDS INSTITUTE. (1990). BS5605:1990. </w:t>
-      </w:r>
-      <w:r>
-        <w:rPr>
-          <w:i/>
-        </w:rPr>
-        <w:t>Recommendations for citing and referencing published material</w:t>
-      </w:r>
-      <w:r>
-        <w:t xml:space="preserve">. Milton Keynes: BSI. </w:t>
       </w:r>
     </w:p>
     <w:p>
@@ -6618,15 +6797,245 @@
         <w:spacing w:after="0" w:line="360" w:lineRule="auto"/>
         <w:ind w:left="0" w:right="38" w:firstLine="0"/>
         <w:jc w:val="left"/>
-      </w:pPr>
+        <w:rPr>
+          <w:rFonts w:ascii="Arial" w:hAnsi="Arial" w:cs="Arial"/>
+          <w:color w:val="222222"/>
+          <w:sz w:val="20"/>
+          <w:szCs w:val="20"/>
+          <w:shd w:val="clear" w:color="auto" w:fill="FFFFFF"/>
+        </w:rPr>
+      </w:pPr>
+      <w:r>
+        <w:rPr>
+          <w:rFonts w:ascii="Arial" w:hAnsi="Arial" w:cs="Arial"/>
+          <w:color w:val="222222"/>
+          <w:sz w:val="20"/>
+          <w:szCs w:val="20"/>
+          <w:shd w:val="clear" w:color="auto" w:fill="FFFFFF"/>
+        </w:rPr>
+        <w:t xml:space="preserve">Victor, D.G., Morgan, M.G., Apt, F. and </w:t>
+      </w:r>
+      <w:proofErr w:type="spellStart"/>
+      <w:r>
+        <w:rPr>
+          <w:rFonts w:ascii="Arial" w:hAnsi="Arial" w:cs="Arial"/>
+          <w:color w:val="222222"/>
+          <w:sz w:val="20"/>
+          <w:szCs w:val="20"/>
+          <w:shd w:val="clear" w:color="auto" w:fill="FFFFFF"/>
+        </w:rPr>
+        <w:t>Steinbruner</w:t>
+      </w:r>
+      <w:proofErr w:type="spellEnd"/>
+      <w:r>
+        <w:rPr>
+          <w:rFonts w:ascii="Arial" w:hAnsi="Arial" w:cs="Arial"/>
+          <w:color w:val="222222"/>
+          <w:sz w:val="20"/>
+          <w:szCs w:val="20"/>
+          <w:shd w:val="clear" w:color="auto" w:fill="FFFFFF"/>
+        </w:rPr>
+        <w:t>, J., 2009. The geoengineering option-a last resort against global warming.</w:t>
+      </w:r>
+    </w:p>
+    <w:p>
+      <w:pPr>
+        <w:spacing w:after="0" w:line="360" w:lineRule="auto"/>
+        <w:ind w:left="0" w:right="38" w:firstLine="0"/>
+        <w:jc w:val="left"/>
+        <w:rPr>
+          <w:rFonts w:ascii="Arial" w:hAnsi="Arial" w:cs="Arial"/>
+          <w:color w:val="222222"/>
+          <w:sz w:val="20"/>
+          <w:szCs w:val="20"/>
+          <w:shd w:val="clear" w:color="auto" w:fill="FFFFFF"/>
+        </w:rPr>
+      </w:pPr>
+    </w:p>
+    <w:p>
+      <w:pPr>
+        <w:spacing w:after="0" w:line="360" w:lineRule="auto"/>
+        <w:ind w:left="0" w:right="38" w:firstLine="0"/>
+        <w:jc w:val="left"/>
+        <w:rPr>
+          <w:rFonts w:ascii="Arial" w:hAnsi="Arial" w:cs="Arial"/>
+          <w:color w:val="222222"/>
+          <w:sz w:val="20"/>
+          <w:szCs w:val="20"/>
+          <w:shd w:val="clear" w:color="auto" w:fill="FFFFFF"/>
+        </w:rPr>
+      </w:pPr>
+      <w:r>
+        <w:rPr>
+          <w:rFonts w:ascii="Arial" w:hAnsi="Arial" w:cs="Arial"/>
+          <w:color w:val="222222"/>
+          <w:sz w:val="20"/>
+          <w:szCs w:val="20"/>
+          <w:shd w:val="clear" w:color="auto" w:fill="FFFFFF"/>
+        </w:rPr>
+        <w:t>Smith, R., 2011. </w:t>
+      </w:r>
+      <w:r>
+        <w:rPr>
+          <w:rFonts w:ascii="Arial" w:hAnsi="Arial" w:cs="Arial"/>
+          <w:i/>
+          <w:iCs/>
+          <w:color w:val="222222"/>
+          <w:sz w:val="20"/>
+          <w:szCs w:val="20"/>
+          <w:shd w:val="clear" w:color="auto" w:fill="FFFFFF"/>
+        </w:rPr>
+        <w:t>Review of precision irrigation technologies and their applications</w:t>
+      </w:r>
+      <w:r>
+        <w:rPr>
+          <w:rFonts w:ascii="Arial" w:hAnsi="Arial" w:cs="Arial"/>
+          <w:color w:val="222222"/>
+          <w:sz w:val="20"/>
+          <w:szCs w:val="20"/>
+          <w:shd w:val="clear" w:color="auto" w:fill="FFFFFF"/>
+        </w:rPr>
+        <w:t>. University of Southern Queensland.</w:t>
+      </w:r>
+    </w:p>
+    <w:p>
+      <w:pPr>
+        <w:spacing w:after="0" w:line="360" w:lineRule="auto"/>
+        <w:ind w:left="0" w:right="38" w:firstLine="0"/>
+        <w:jc w:val="left"/>
+        <w:rPr>
+          <w:rFonts w:ascii="Arial" w:hAnsi="Arial" w:cs="Arial"/>
+          <w:color w:val="222222"/>
+          <w:sz w:val="20"/>
+          <w:szCs w:val="20"/>
+          <w:shd w:val="clear" w:color="auto" w:fill="FFFFFF"/>
+        </w:rPr>
+      </w:pPr>
+    </w:p>
+    <w:p>
+      <w:pPr>
+        <w:spacing w:after="0" w:line="360" w:lineRule="auto"/>
+        <w:ind w:left="0" w:right="38" w:firstLine="0"/>
+        <w:jc w:val="left"/>
+      </w:pPr>
+      <w:proofErr w:type="spellStart"/>
+      <w:r>
+        <w:rPr>
+          <w:rFonts w:ascii="Arial" w:hAnsi="Arial" w:cs="Arial"/>
+          <w:color w:val="222222"/>
+          <w:sz w:val="20"/>
+          <w:szCs w:val="20"/>
+          <w:shd w:val="clear" w:color="auto" w:fill="FFFFFF"/>
+        </w:rPr>
+        <w:t>Adeyemi</w:t>
+      </w:r>
+      <w:proofErr w:type="spellEnd"/>
+      <w:r>
+        <w:rPr>
+          <w:rFonts w:ascii="Arial" w:hAnsi="Arial" w:cs="Arial"/>
+          <w:color w:val="222222"/>
+          <w:sz w:val="20"/>
+          <w:szCs w:val="20"/>
+          <w:shd w:val="clear" w:color="auto" w:fill="FFFFFF"/>
+        </w:rPr>
+        <w:t xml:space="preserve">, O., Grove, I., </w:t>
+      </w:r>
+      <w:proofErr w:type="spellStart"/>
+      <w:r>
+        <w:rPr>
+          <w:rFonts w:ascii="Arial" w:hAnsi="Arial" w:cs="Arial"/>
+          <w:color w:val="222222"/>
+          <w:sz w:val="20"/>
+          <w:szCs w:val="20"/>
+          <w:shd w:val="clear" w:color="auto" w:fill="FFFFFF"/>
+        </w:rPr>
+        <w:t>Peets</w:t>
+      </w:r>
+      <w:proofErr w:type="spellEnd"/>
+      <w:r>
+        <w:rPr>
+          <w:rFonts w:ascii="Arial" w:hAnsi="Arial" w:cs="Arial"/>
+          <w:color w:val="222222"/>
+          <w:sz w:val="20"/>
+          <w:szCs w:val="20"/>
+          <w:shd w:val="clear" w:color="auto" w:fill="FFFFFF"/>
+        </w:rPr>
+        <w:t xml:space="preserve">, S., </w:t>
+      </w:r>
+      <w:proofErr w:type="spellStart"/>
+      <w:r>
+        <w:rPr>
+          <w:rFonts w:ascii="Arial" w:hAnsi="Arial" w:cs="Arial"/>
+          <w:color w:val="222222"/>
+          <w:sz w:val="20"/>
+          <w:szCs w:val="20"/>
+          <w:shd w:val="clear" w:color="auto" w:fill="FFFFFF"/>
+        </w:rPr>
+        <w:t>Domun</w:t>
+      </w:r>
+      <w:proofErr w:type="spellEnd"/>
+      <w:r>
+        <w:rPr>
+          <w:rFonts w:ascii="Arial" w:hAnsi="Arial" w:cs="Arial"/>
+          <w:color w:val="222222"/>
+          <w:sz w:val="20"/>
+          <w:szCs w:val="20"/>
+          <w:shd w:val="clear" w:color="auto" w:fill="FFFFFF"/>
+        </w:rPr>
+        <w:t>, Y. and Norton, T., 2018. Dynamic neural network modelling of soil moisture content for predictive irrigation scheduling. </w:t>
+      </w:r>
+      <w:r>
+        <w:rPr>
+          <w:rFonts w:ascii="Arial" w:hAnsi="Arial" w:cs="Arial"/>
+          <w:i/>
+          <w:iCs/>
+          <w:color w:val="222222"/>
+          <w:sz w:val="20"/>
+          <w:szCs w:val="20"/>
+          <w:shd w:val="clear" w:color="auto" w:fill="FFFFFF"/>
+        </w:rPr>
+        <w:t>Sensors</w:t>
+      </w:r>
+      <w:r>
+        <w:rPr>
+          <w:rFonts w:ascii="Arial" w:hAnsi="Arial" w:cs="Arial"/>
+          <w:color w:val="222222"/>
+          <w:sz w:val="20"/>
+          <w:szCs w:val="20"/>
+          <w:shd w:val="clear" w:color="auto" w:fill="FFFFFF"/>
+        </w:rPr>
+        <w:t>, </w:t>
+      </w:r>
+      <w:r>
+        <w:rPr>
+          <w:rFonts w:ascii="Arial" w:hAnsi="Arial" w:cs="Arial"/>
+          <w:i/>
+          <w:iCs/>
+          <w:color w:val="222222"/>
+          <w:sz w:val="20"/>
+          <w:szCs w:val="20"/>
+          <w:shd w:val="clear" w:color="auto" w:fill="FFFFFF"/>
+        </w:rPr>
+        <w:t>18</w:t>
+      </w:r>
+      <w:r>
+        <w:rPr>
+          <w:rFonts w:ascii="Arial" w:hAnsi="Arial" w:cs="Arial"/>
+          <w:color w:val="222222"/>
+          <w:sz w:val="20"/>
+          <w:szCs w:val="20"/>
+          <w:shd w:val="clear" w:color="auto" w:fill="FFFFFF"/>
+        </w:rPr>
+        <w:t>(10)</w:t>
+      </w:r>
     </w:p>
     <w:sectPr>
-      <w:headerReference w:type="even" r:id="rId28"/>
-      <w:headerReference w:type="default" r:id="rId29"/>
-      <w:footerReference w:type="even" r:id="rId30"/>
-      <w:footerReference w:type="default" r:id="rId31"/>
-      <w:headerReference w:type="first" r:id="rId32"/>
-      <w:footerReference w:type="first" r:id="rId33"/>
+      <w:headerReference w:type="even" r:id="rId29"/>
+      <w:headerReference w:type="default" r:id="rId30"/>
+      <w:footerReference w:type="even" r:id="rId31"/>
+      <w:footerReference w:type="default" r:id="rId32"/>
+      <w:headerReference w:type="first" r:id="rId33"/>
+      <w:footerReference w:type="first" r:id="rId34"/>
       <w:pgSz w:w="12240" w:h="15840"/>
       <w:pgMar w:top="1359" w:right="1773" w:bottom="1569" w:left="1872" w:header="599" w:footer="695" w:gutter="0"/>
       <w:cols w:space="720"/>
@@ -6674,239 +7083,55 @@
 
 <file path=word/footer10.xml><?xml version="1.0" encoding="utf-8"?>
 <w:ftr xmlns:wpc="http://schemas.microsoft.com/office/word/2010/wordprocessingCanvas" xmlns:cx="http://schemas.microsoft.com/office/drawing/2014/chartex" xmlns:mc="http://schemas.openxmlformats.org/markup-compatibility/2006" xmlns:o="urn:schemas-microsoft-com:office:office" xmlns:r="http://schemas.openxmlformats.org/officeDocument/2006/relationships" xmlns:m="http://schemas.openxmlformats.org/officeDocument/2006/math" xmlns:v="urn:schemas-microsoft-com:vml" xmlns:wp14="http://schemas.microsoft.com/office/word/2010/wordprocessingDrawing" xmlns:wp="http://schemas.openxmlformats.org/drawingml/2006/wordprocessingDrawing" xmlns:w10="urn:schemas-microsoft-com:office:word" xmlns:w="http://schemas.openxmlformats.org/wordprocessingml/2006/main" xmlns:w14="http://schemas.microsoft.com/office/word/2010/wordml" xmlns:w15="http://schemas.microsoft.com/office/word/2012/wordml" xmlns:w16se="http://schemas.microsoft.com/office/word/2015/wordml/symex" xmlns:wpg="http://schemas.microsoft.com/office/word/2010/wordprocessingGroup" xmlns:wpi="http://schemas.microsoft.com/office/word/2010/wordprocessingInk" xmlns:wne="http://schemas.microsoft.com/office/word/2006/wordml" xmlns:wps="http://schemas.microsoft.com/office/word/2010/wordprocessingShape" mc:Ignorable="w14 w15 w16se wp14">
-  <w:p>
-    <w:pPr>
-      <w:tabs>
-        <w:tab w:val="center" w:pos="4240"/>
-        <w:tab w:val="right" w:pos="8595"/>
-      </w:tabs>
-      <w:spacing w:after="0"/>
-      <w:ind w:left="0" w:firstLine="0"/>
-      <w:jc w:val="left"/>
-    </w:pPr>
-    <w:r>
-      <w:rPr>
-        <w:rFonts w:ascii="Calibri" w:eastAsia="Calibri" w:hAnsi="Calibri" w:cs="Calibri"/>
+  <w:sdt>
+    <w:sdtPr>
+      <w:id w:val="-997727298"/>
+      <w:docPartObj>
+        <w:docPartGallery w:val="Page Numbers (Bottom of Page)"/>
+        <w:docPartUnique/>
+      </w:docPartObj>
+    </w:sdtPr>
+    <w:sdtEndPr>
+      <w:rPr>
         <w:noProof/>
-        <w:sz w:val="22"/>
-      </w:rPr>
-      <mc:AlternateContent>
-        <mc:Choice Requires="wpg">
-          <w:drawing>
-            <wp:anchor distT="0" distB="0" distL="114300" distR="114300" simplePos="0" relativeHeight="251679744" behindDoc="0" locked="0" layoutInCell="1" allowOverlap="1">
-              <wp:simplePos x="0" y="0"/>
-              <wp:positionH relativeFrom="page">
-                <wp:posOffset>1170432</wp:posOffset>
-              </wp:positionH>
-              <wp:positionV relativeFrom="page">
-                <wp:posOffset>9241536</wp:posOffset>
-              </wp:positionV>
-              <wp:extent cx="5422392" cy="48768"/>
-              <wp:effectExtent l="0" t="0" r="0" b="0"/>
-              <wp:wrapSquare wrapText="bothSides"/>
-              <wp:docPr id="28008" name="Group 28008"/>
-              <wp:cNvGraphicFramePr/>
-              <a:graphic xmlns:a="http://schemas.openxmlformats.org/drawingml/2006/main">
-                <a:graphicData uri="http://schemas.microsoft.com/office/word/2010/wordprocessingGroup">
-                  <wpg:wgp>
-                    <wpg:cNvGrpSpPr/>
-                    <wpg:grpSpPr>
-                      <a:xfrm>
-                        <a:off x="0" y="0"/>
-                        <a:ext cx="5422392" cy="48768"/>
-                        <a:chOff x="0" y="0"/>
-                        <a:chExt cx="5422392" cy="48768"/>
-                      </a:xfrm>
-                    </wpg:grpSpPr>
-                    <wps:wsp>
-                      <wps:cNvPr id="29988" name="Shape 29988"/>
-                      <wps:cNvSpPr/>
-                      <wps:spPr>
-                        <a:xfrm>
-                          <a:off x="0" y="0"/>
-                          <a:ext cx="5422392" cy="33528"/>
-                        </a:xfrm>
-                        <a:custGeom>
-                          <a:avLst/>
-                          <a:gdLst/>
-                          <a:ahLst/>
-                          <a:cxnLst/>
-                          <a:rect l="0" t="0" r="0" b="0"/>
-                          <a:pathLst>
-                            <a:path w="5422392" h="33528">
-                              <a:moveTo>
-                                <a:pt x="0" y="0"/>
-                              </a:moveTo>
-                              <a:lnTo>
-                                <a:pt x="5422392" y="0"/>
-                              </a:lnTo>
-                              <a:lnTo>
-                                <a:pt x="5422392" y="33528"/>
-                              </a:lnTo>
-                              <a:lnTo>
-                                <a:pt x="0" y="33528"/>
-                              </a:lnTo>
-                              <a:lnTo>
-                                <a:pt x="0" y="0"/>
-                              </a:lnTo>
-                            </a:path>
-                          </a:pathLst>
-                        </a:custGeom>
-                        <a:ln w="0" cap="flat">
-                          <a:miter lim="127000"/>
-                        </a:ln>
-                      </wps:spPr>
-                      <wps:style>
-                        <a:lnRef idx="0">
-                          <a:srgbClr val="000000">
-                            <a:alpha val="0"/>
-                          </a:srgbClr>
-                        </a:lnRef>
-                        <a:fillRef idx="1">
-                          <a:srgbClr val="622423"/>
-                        </a:fillRef>
-                        <a:effectRef idx="0">
-                          <a:scrgbClr r="0" g="0" b="0"/>
-                        </a:effectRef>
-                        <a:fontRef idx="none"/>
-                      </wps:style>
-                      <wps:bodyPr/>
-                    </wps:wsp>
-                    <wps:wsp>
-                      <wps:cNvPr id="29989" name="Shape 29989"/>
-                      <wps:cNvSpPr/>
-                      <wps:spPr>
-                        <a:xfrm>
-                          <a:off x="0" y="42672"/>
-                          <a:ext cx="5422392" cy="9144"/>
-                        </a:xfrm>
-                        <a:custGeom>
-                          <a:avLst/>
-                          <a:gdLst/>
-                          <a:ahLst/>
-                          <a:cxnLst/>
-                          <a:rect l="0" t="0" r="0" b="0"/>
-                          <a:pathLst>
-                            <a:path w="5422392" h="9144">
-                              <a:moveTo>
-                                <a:pt x="0" y="0"/>
-                              </a:moveTo>
-                              <a:lnTo>
-                                <a:pt x="5422392" y="0"/>
-                              </a:lnTo>
-                              <a:lnTo>
-                                <a:pt x="5422392" y="9144"/>
-                              </a:lnTo>
-                              <a:lnTo>
-                                <a:pt x="0" y="9144"/>
-                              </a:lnTo>
-                              <a:lnTo>
-                                <a:pt x="0" y="0"/>
-                              </a:lnTo>
-                            </a:path>
-                          </a:pathLst>
-                        </a:custGeom>
-                        <a:ln w="0" cap="flat">
-                          <a:miter lim="127000"/>
-                        </a:ln>
-                      </wps:spPr>
-                      <wps:style>
-                        <a:lnRef idx="0">
-                          <a:srgbClr val="000000">
-                            <a:alpha val="0"/>
-                          </a:srgbClr>
-                        </a:lnRef>
-                        <a:fillRef idx="1">
-                          <a:srgbClr val="622423"/>
-                        </a:fillRef>
-                        <a:effectRef idx="0">
-                          <a:scrgbClr r="0" g="0" b="0"/>
-                        </a:effectRef>
-                        <a:fontRef idx="none"/>
-                      </wps:style>
-                      <wps:bodyPr/>
-                    </wps:wsp>
-                  </wpg:wgp>
-                </a:graphicData>
-              </a:graphic>
-            </wp:anchor>
-          </w:drawing>
-        </mc:Choice>
-        <mc:Fallback xmlns:a="http://schemas.openxmlformats.org/drawingml/2006/main">
-          <w:pict>
-            <v:group id="Group 28008" style="width:426.96pt;height:3.84003pt;position:absolute;mso-position-horizontal-relative:page;mso-position-horizontal:absolute;margin-left:92.16pt;mso-position-vertical-relative:page;margin-top:727.68pt;" coordsize="54223,487">
-              <v:shape id="Shape 29990" style="position:absolute;width:54223;height:335;left:0;top:0;" coordsize="5422392,33528" path="m0,0l5422392,0l5422392,33528l0,33528l0,0">
-                <v:stroke weight="0pt" endcap="flat" joinstyle="miter" miterlimit="10" on="false" color="#000000" opacity="0"/>
-                <v:fill on="true" color="#622423"/>
-              </v:shape>
-              <v:shape id="Shape 29991" style="position:absolute;width:54223;height:91;left:0;top:426;" coordsize="5422392,9144" path="m0,0l5422392,0l5422392,9144l0,9144l0,0">
-                <v:stroke weight="0pt" endcap="flat" joinstyle="miter" miterlimit="10" on="false" color="#000000" opacity="0"/>
-                <v:fill on="true" color="#622423"/>
-              </v:shape>
-              <w10:wrap type="square"/>
-            </v:group>
-          </w:pict>
-        </mc:Fallback>
-      </mc:AlternateContent>
-    </w:r>
-    <w:r>
-      <w:rPr>
-        <w:sz w:val="21"/>
-      </w:rPr>
-      <w:t xml:space="preserve">Tinashe Tanyaradzwa Mabika </w:t>
-    </w:r>
-    <w:r>
-      <w:rPr>
-        <w:sz w:val="21"/>
-      </w:rPr>
-      <w:tab/>
-      <w:t xml:space="preserve">IME2019 </w:t>
-    </w:r>
-    <w:r>
-      <w:rPr>
-        <w:sz w:val="21"/>
-      </w:rPr>
-      <w:tab/>
-      <w:t xml:space="preserve">Page </w:t>
-    </w:r>
-    <w:r>
-      <w:fldChar w:fldCharType="begin"/>
-    </w:r>
-    <w:r>
-      <w:instrText xml:space="preserve"> PAGE   \* MERGEFORMAT </w:instrText>
-    </w:r>
-    <w:r>
-      <w:fldChar w:fldCharType="separate"/>
-    </w:r>
-    <w:r>
-      <w:rPr>
-        <w:noProof/>
-        <w:sz w:val="21"/>
-      </w:rPr>
-      <w:t>14</w:t>
-    </w:r>
-    <w:r>
-      <w:rPr>
-        <w:sz w:val="21"/>
-      </w:rPr>
-      <w:fldChar w:fldCharType="end"/>
-    </w:r>
-    <w:r>
-      <w:rPr>
-        <w:sz w:val="21"/>
-      </w:rPr>
-      <w:t xml:space="preserve"> </w:t>
-    </w:r>
-  </w:p>
+      </w:rPr>
+    </w:sdtEndPr>
+    <w:sdtContent>
+      <w:p>
+        <w:pPr>
+          <w:pStyle w:val="Footer"/>
+          <w:jc w:val="right"/>
+        </w:pPr>
+        <w:r>
+          <w:fldChar w:fldCharType="begin"/>
+        </w:r>
+        <w:r>
+          <w:instrText xml:space="preserve"> PAGE   \* MERGEFORMAT </w:instrText>
+        </w:r>
+        <w:r>
+          <w:fldChar w:fldCharType="separate"/>
+        </w:r>
+        <w:r>
+          <w:rPr>
+            <w:noProof/>
+          </w:rPr>
+          <w:t>14</w:t>
+        </w:r>
+        <w:r>
+          <w:rPr>
+            <w:noProof/>
+          </w:rPr>
+          <w:fldChar w:fldCharType="end"/>
+        </w:r>
+      </w:p>
+    </w:sdtContent>
+  </w:sdt>
   <w:p>
     <w:pPr>
       <w:spacing w:after="0"/>
       <w:ind w:left="0" w:firstLine="0"/>
       <w:jc w:val="left"/>
     </w:pPr>
-    <w:r>
-      <w:t xml:space="preserve"> </w:t>
-    </w:r>
   </w:p>
 </w:ftr>
 </file>
@@ -7109,32 +7334,7 @@
       <w:t xml:space="preserve">Page </w:t>
     </w:r>
     <w:r>
-      <w:fldChar w:fldCharType="begin"/>
-    </w:r>
-    <w:r>
-      <w:instrText xml:space="preserve"> PAGE   \* MERGEFORMAT </w:instrText>
-    </w:r>
-    <w:r>
-      <w:fldChar w:fldCharType="separate"/>
-    </w:r>
-    <w:r>
-      <w:rPr>
-        <w:noProof/>
-        <w:sz w:val="21"/>
-      </w:rPr>
-      <w:t>9</w:t>
-    </w:r>
-    <w:r>
-      <w:rPr>
-        <w:sz w:val="21"/>
-      </w:rPr>
-      <w:fldChar w:fldCharType="end"/>
-    </w:r>
-    <w:r>
-      <w:rPr>
-        <w:sz w:val="21"/>
-      </w:rPr>
-      <w:t xml:space="preserve"> </w:t>
+      <w:t>7</w:t>
     </w:r>
   </w:p>
   <w:p>
@@ -7623,7 +7823,7 @@
         <w:noProof/>
         <w:sz w:val="21"/>
       </w:rPr>
-      <w:t>vi</w:t>
+      <w:t>iv</w:t>
     </w:r>
     <w:r>
       <w:rPr>
@@ -7868,7 +8068,7 @@
         <w:noProof/>
         <w:sz w:val="21"/>
       </w:rPr>
-      <w:t>v</w:t>
+      <w:t>iii</w:t>
     </w:r>
     <w:r>
       <w:rPr>
@@ -13755,6 +13955,50 @@
       <w:u w:val="single"/>
     </w:rPr>
   </w:style>
+  <w:style w:type="paragraph" w:styleId="TableofFigures">
+    <w:name w:val="table of figures"/>
+    <w:basedOn w:val="Normal"/>
+    <w:next w:val="Normal"/>
+    <w:uiPriority w:val="99"/>
+    <w:unhideWhenUsed/>
+    <w:rsid w:val="00030D04"/>
+    <w:pPr>
+      <w:spacing w:after="0"/>
+      <w:ind w:left="0"/>
+    </w:pPr>
+  </w:style>
+  <w:style w:type="paragraph" w:styleId="Footer">
+    <w:name w:val="footer"/>
+    <w:basedOn w:val="Normal"/>
+    <w:link w:val="FooterChar"/>
+    <w:uiPriority w:val="99"/>
+    <w:unhideWhenUsed/>
+    <w:rsid w:val="007E3DF9"/>
+    <w:pPr>
+      <w:tabs>
+        <w:tab w:val="center" w:pos="4680"/>
+        <w:tab w:val="right" w:pos="9360"/>
+      </w:tabs>
+      <w:spacing w:after="0" w:line="240" w:lineRule="auto"/>
+      <w:ind w:left="0" w:firstLine="0"/>
+      <w:jc w:val="left"/>
+    </w:pPr>
+    <w:rPr>
+      <w:rFonts w:asciiTheme="minorHAnsi" w:eastAsiaTheme="minorEastAsia" w:hAnsiTheme="minorHAnsi"/>
+      <w:color w:val="auto"/>
+      <w:sz w:val="22"/>
+    </w:rPr>
+  </w:style>
+  <w:style w:type="character" w:customStyle="1" w:styleId="FooterChar">
+    <w:name w:val="Footer Char"/>
+    <w:basedOn w:val="DefaultParagraphFont"/>
+    <w:link w:val="Footer"/>
+    <w:uiPriority w:val="99"/>
+    <w:rsid w:val="007E3DF9"/>
+    <w:rPr>
+      <w:rFonts w:cs="Times New Roman"/>
+    </w:rPr>
+  </w:style>
 </w:styles>
 </file>
 
@@ -14024,7 +14268,7 @@
 </file>
 
 <file path=customXml/itemProps1.xml><?xml version="1.0" encoding="utf-8"?>
-<ds:datastoreItem xmlns:ds="http://schemas.openxmlformats.org/officeDocument/2006/customXml" ds:itemID="{D790788C-E74C-4C8B-8824-B372F371B54F}">
+<ds:datastoreItem xmlns:ds="http://schemas.openxmlformats.org/officeDocument/2006/customXml" ds:itemID="{8454654D-84D3-404A-8BCA-3E1761969ED0}">
   <ds:schemaRefs>
     <ds:schemaRef ds:uri="http://schemas.openxmlformats.org/officeDocument/2006/bibliography"/>
   </ds:schemaRefs>

</xml_diff>